<commit_message>
Updating templates and Williams hack doc event notes
Updating templates and Williams hack doc event notes
</commit_message>
<xml_diff>
--- a/templates_how_to_run_a_hack_doc/1. Timeline_ Planning Event.docx
+++ b/templates_how_to_run_a_hack_doc/1. Timeline_ Planning Event.docx
@@ -1,43 +1,29 @@
 
 <file path=word/document.xml><?xml version="1.0" encoding="utf-8"?>
-<w:document xmlns:mc="http://schemas.openxmlformats.org/markup-compatibility/2006" xmlns:o="urn:schemas-microsoft-com:office:office" xmlns:r="http://schemas.openxmlformats.org/officeDocument/2006/relationships" xmlns:m="http://schemas.openxmlformats.org/officeDocument/2006/math" xmlns:v="urn:schemas-microsoft-com:vml" xmlns:wp="http://schemas.openxmlformats.org/drawingml/2006/wordprocessingDrawing" xmlns:w10="urn:schemas-microsoft-com:office:word" xmlns:w="http://schemas.openxmlformats.org/wordprocessingml/2006/main" xmlns:wne="http://schemas.microsoft.com/office/word/2006/wordml" xmlns:sl="http://schemas.openxmlformats.org/schemaLibrary/2006/main" xmlns:a="http://schemas.openxmlformats.org/drawingml/2006/main" xmlns:pic="http://schemas.openxmlformats.org/drawingml/2006/picture" xmlns:c="http://schemas.openxmlformats.org/drawingml/2006/chart" xmlns:lc="http://schemas.openxmlformats.org/drawingml/2006/lockedCanvas" xmlns:dgm="http://schemas.openxmlformats.org/drawingml/2006/diagram" xmlns:wps="http://schemas.microsoft.com/office/word/2010/wordprocessingShape" xmlns:wpg="http://schemas.microsoft.com/office/word/2010/wordprocessingGroup">
+<w:document xmlns:wpc="http://schemas.microsoft.com/office/word/2010/wordprocessingCanvas" xmlns:mc="http://schemas.openxmlformats.org/markup-compatibility/2006" xmlns:o="urn:schemas-microsoft-com:office:office" xmlns:r="http://schemas.openxmlformats.org/officeDocument/2006/relationships" xmlns:m="http://schemas.openxmlformats.org/officeDocument/2006/math" xmlns:v="urn:schemas-microsoft-com:vml" xmlns:wp14="http://schemas.microsoft.com/office/word/2010/wordprocessingDrawing" xmlns:wp="http://schemas.openxmlformats.org/drawingml/2006/wordprocessingDrawing" xmlns:w10="urn:schemas-microsoft-com:office:word" xmlns:w="http://schemas.openxmlformats.org/wordprocessingml/2006/main" xmlns:w14="http://schemas.microsoft.com/office/word/2010/wordml" xmlns:w15="http://schemas.microsoft.com/office/word/2012/wordml" xmlns:wpg="http://schemas.microsoft.com/office/word/2010/wordprocessingGroup" xmlns:wpi="http://schemas.microsoft.com/office/word/2010/wordprocessingInk" xmlns:wne="http://schemas.microsoft.com/office/word/2006/wordml" xmlns:wps="http://schemas.microsoft.com/office/word/2010/wordprocessingShape" mc:Ignorable="w14 w15 wp14">
   <w:background w:color="FFFFFF"/>
   <w:body>
     <w:p>
       <w:pPr>
         <w:pStyle w:val="Heading1"/>
-        <w:pBdr/>
         <w:contextualSpacing w:val="0"/>
-        <w:rPr/>
-      </w:pPr>
-      <w:bookmarkStart w:colFirst="0" w:colLast="0" w:name="_dm5uxoe7zuzt" w:id="0"/>
+      </w:pPr>
+      <w:bookmarkStart w:id="0" w:name="_dm5uxoe7zuzt" w:colFirst="0" w:colLast="0"/>
       <w:bookmarkEnd w:id="0"/>
       <w:r>
-        <w:rPr>
-          <w:rtl w:val="0"/>
-        </w:rPr>
-        <w:t xml:space="preserve">Timeline: Planning Event</w:t>
+        <w:t>Timeline: Planning Event</w:t>
       </w:r>
     </w:p>
     <w:p>
       <w:pPr>
-        <w:pBdr/>
-        <w:contextualSpacing w:val="0"/>
         <w:rPr>
           <w:sz w:val="20"/>
           <w:szCs w:val="20"/>
         </w:rPr>
       </w:pPr>
-      <w:r>
-        <w:rPr>
-          <w:rtl w:val="0"/>
-        </w:rPr>
-      </w:r>
     </w:p>
     <w:p>
       <w:pPr>
-        <w:pBdr/>
-        <w:contextualSpacing w:val="0"/>
         <w:rPr>
           <w:sz w:val="20"/>
           <w:szCs w:val="20"/>
@@ -47,117 +33,99 @@
         <w:rPr>
           <w:sz w:val="20"/>
           <w:szCs w:val="20"/>
-          <w:rtl w:val="0"/>
         </w:rPr>
-        <w:t xml:space="preserve">In general, we begin planning our next hack/doc soon after the prior one ends.</w:t>
+        <w:t>In general, we begin planning a “Save the Date” about 6 months ahead of our next hack/doc event.</w:t>
       </w:r>
+      <w:bookmarkStart w:id="1" w:name="_GoBack"/>
+      <w:bookmarkEnd w:id="1"/>
     </w:p>
     <w:p>
       <w:pPr>
-        <w:pBdr/>
-        <w:contextualSpacing w:val="0"/>
         <w:rPr>
           <w:sz w:val="20"/>
           <w:szCs w:val="20"/>
         </w:rPr>
       </w:pPr>
-      <w:r>
-        <w:rPr>
-          <w:rtl w:val="0"/>
-        </w:rPr>
-      </w:r>
     </w:p>
     <w:tbl>
       <w:tblPr>
-        <w:tblStyle w:val="Table1"/>
-        <w:bidiVisual w:val="0"/>
-        <w:tblW w:w="10800.0" w:type="dxa"/>
-        <w:jc w:val="left"/>
+        <w:tblStyle w:val="a"/>
+        <w:tblW w:w="10800" w:type="dxa"/>
         <w:tblBorders>
-          <w:top w:color="000000" w:space="0" w:sz="8" w:val="single"/>
-          <w:left w:color="000000" w:space="0" w:sz="8" w:val="single"/>
-          <w:bottom w:color="000000" w:space="0" w:sz="8" w:val="single"/>
-          <w:right w:color="000000" w:space="0" w:sz="8" w:val="single"/>
-          <w:insideH w:color="000000" w:space="0" w:sz="8" w:val="single"/>
-          <w:insideV w:color="000000" w:space="0" w:sz="8" w:val="single"/>
+          <w:top w:val="single" w:sz="8" w:space="0" w:color="000000"/>
+          <w:left w:val="single" w:sz="8" w:space="0" w:color="000000"/>
+          <w:bottom w:val="single" w:sz="8" w:space="0" w:color="000000"/>
+          <w:right w:val="single" w:sz="8" w:space="0" w:color="000000"/>
+          <w:insideH w:val="single" w:sz="8" w:space="0" w:color="000000"/>
+          <w:insideV w:val="single" w:sz="8" w:space="0" w:color="000000"/>
         </w:tblBorders>
         <w:tblLayout w:type="fixed"/>
-        <w:tblLook w:val="0600"/>
+        <w:tblLook w:val="0600" w:firstRow="0" w:lastRow="0" w:firstColumn="0" w:lastColumn="0" w:noHBand="1" w:noVBand="1"/>
       </w:tblPr>
       <w:tblGrid>
         <w:gridCol w:w="7785"/>
         <w:gridCol w:w="3015"/>
-        <w:tblGridChange w:id="0">
-          <w:tblGrid>
-            <w:gridCol w:w="7785"/>
-            <w:gridCol w:w="3015"/>
-          </w:tblGrid>
-        </w:tblGridChange>
       </w:tblGrid>
       <w:tr>
         <w:tc>
           <w:tcPr>
+            <w:tcW w:w="7785" w:type="dxa"/>
             <w:tcMar>
-              <w:top w:w="100.0" w:type="dxa"/>
-              <w:left w:w="100.0" w:type="dxa"/>
-              <w:bottom w:w="100.0" w:type="dxa"/>
-              <w:right w:w="100.0" w:type="dxa"/>
+              <w:top w:w="100" w:type="dxa"/>
+              <w:left w:w="100" w:type="dxa"/>
+              <w:bottom w:w="100" w:type="dxa"/>
+              <w:right w:w="100" w:type="dxa"/>
             </w:tcMar>
           </w:tcPr>
           <w:p>
             <w:pPr>
               <w:widowControl w:val="0"/>
-              <w:pBdr/>
-              <w:spacing w:line="240" w:lineRule="auto"/>
-              <w:contextualSpacing w:val="0"/>
+              <w:spacing w:line="240" w:lineRule="auto"/>
               <w:jc w:val="center"/>
               <w:rPr>
-                <w:b w:val="1"/>
-                <w:sz w:val="20"/>
-                <w:szCs w:val="20"/>
-              </w:rPr>
-            </w:pPr>
-            <w:r>
-              <w:rPr>
-                <w:b w:val="1"/>
-                <w:sz w:val="20"/>
-                <w:szCs w:val="20"/>
-                <w:rtl w:val="0"/>
-              </w:rPr>
-              <w:t xml:space="preserve">What we do</w:t>
+                <w:b/>
+                <w:sz w:val="20"/>
+                <w:szCs w:val="20"/>
+              </w:rPr>
+            </w:pPr>
+            <w:r>
+              <w:rPr>
+                <w:b/>
+                <w:sz w:val="20"/>
+                <w:szCs w:val="20"/>
+              </w:rPr>
+              <w:t>What we do</w:t>
             </w:r>
           </w:p>
         </w:tc>
         <w:tc>
           <w:tcPr>
+            <w:tcW w:w="3015" w:type="dxa"/>
             <w:tcMar>
-              <w:top w:w="100.0" w:type="dxa"/>
-              <w:left w:w="100.0" w:type="dxa"/>
-              <w:bottom w:w="100.0" w:type="dxa"/>
-              <w:right w:w="100.0" w:type="dxa"/>
+              <w:top w:w="100" w:type="dxa"/>
+              <w:left w:w="100" w:type="dxa"/>
+              <w:bottom w:w="100" w:type="dxa"/>
+              <w:right w:w="100" w:type="dxa"/>
             </w:tcMar>
           </w:tcPr>
           <w:p>
             <w:pPr>
               <w:widowControl w:val="0"/>
-              <w:pBdr/>
-              <w:spacing w:line="240" w:lineRule="auto"/>
-              <w:contextualSpacing w:val="0"/>
+              <w:spacing w:line="240" w:lineRule="auto"/>
               <w:jc w:val="center"/>
               <w:rPr>
-                <w:b w:val="1"/>
-                <w:sz w:val="20"/>
-                <w:szCs w:val="20"/>
-              </w:rPr>
-            </w:pPr>
-            <w:r>
-              <w:rPr>
-                <w:b w:val="1"/>
-                <w:sz w:val="20"/>
-                <w:szCs w:val="20"/>
-                <w:rtl w:val="0"/>
-              </w:rPr>
-              <w:t xml:space="preserve">When we do it</w:t>
+                <w:b/>
+                <w:sz w:val="20"/>
+                <w:szCs w:val="20"/>
+              </w:rPr>
+            </w:pPr>
+            <w:r>
+              <w:rPr>
+                <w:b/>
+                <w:sz w:val="20"/>
+                <w:szCs w:val="20"/>
+              </w:rPr>
+              <w:t>When we do it</w:t>
             </w:r>
           </w:p>
         </w:tc>
@@ -165,31 +133,29 @@
       <w:tr>
         <w:tc>
           <w:tcPr>
+            <w:tcW w:w="7785" w:type="dxa"/>
             <w:tcMar>
-              <w:top w:w="100.0" w:type="dxa"/>
-              <w:left w:w="100.0" w:type="dxa"/>
-              <w:bottom w:w="100.0" w:type="dxa"/>
-              <w:right w:w="100.0" w:type="dxa"/>
+              <w:top w:w="100" w:type="dxa"/>
+              <w:left w:w="100" w:type="dxa"/>
+              <w:bottom w:w="100" w:type="dxa"/>
+              <w:right w:w="100" w:type="dxa"/>
             </w:tcMar>
           </w:tcPr>
           <w:p>
             <w:pPr>
               <w:widowControl w:val="0"/>
-              <w:pBdr/>
-              <w:spacing w:line="240" w:lineRule="auto"/>
-              <w:contextualSpacing w:val="0"/>
-              <w:rPr>
-                <w:sz w:val="20"/>
-                <w:szCs w:val="20"/>
-              </w:rPr>
-            </w:pPr>
-            <w:r>
-              <w:rPr>
-                <w:sz w:val="20"/>
-                <w:szCs w:val="20"/>
-                <w:rtl w:val="0"/>
-              </w:rPr>
-              <w:t xml:space="preserve">Set up Google Drive</w:t>
+              <w:spacing w:line="240" w:lineRule="auto"/>
+              <w:rPr>
+                <w:sz w:val="20"/>
+                <w:szCs w:val="20"/>
+              </w:rPr>
+            </w:pPr>
+            <w:r>
+              <w:rPr>
+                <w:sz w:val="20"/>
+                <w:szCs w:val="20"/>
+              </w:rPr>
+              <w:t>Set up Google Drive</w:t>
             </w:r>
           </w:p>
           <w:p>
@@ -199,10 +165,9 @@
                 <w:ilvl w:val="0"/>
                 <w:numId w:val="5"/>
               </w:numPr>
-              <w:pBdr/>
-              <w:spacing w:line="240" w:lineRule="auto"/>
-              <w:ind w:left="720" w:hanging="360"/>
-              <w:contextualSpacing w:val="1"/>
+              <w:spacing w:line="240" w:lineRule="auto"/>
+              <w:ind w:hanging="360"/>
+              <w:contextualSpacing/>
               <w:rPr>
                 <w:sz w:val="20"/>
                 <w:szCs w:val="20"/>
@@ -211,22 +176,20 @@
             <w:hyperlink r:id="rId5">
               <w:r>
                 <w:rPr>
-                  <w:color w:val="1155cc"/>
+                  <w:color w:val="1155CC"/>
                   <w:sz w:val="20"/>
                   <w:szCs w:val="20"/>
                   <w:u w:val="single"/>
-                  <w:rtl w:val="0"/>
                 </w:rPr>
-                <w:t xml:space="preserve">Download Hack/Doc templates</w:t>
+                <w:t>Download Hack/Doc templates</w:t>
               </w:r>
             </w:hyperlink>
             <w:r>
               <w:rPr>
                 <w:sz w:val="20"/>
                 <w:szCs w:val="20"/>
-                <w:rtl w:val="0"/>
-              </w:rPr>
-              <w:t xml:space="preserve">; put into a shared Google Drive</w:t>
+              </w:rPr>
+              <w:t>; put into a shared Google Drive</w:t>
             </w:r>
           </w:p>
           <w:p>
@@ -236,52 +199,55 @@
                 <w:ilvl w:val="0"/>
                 <w:numId w:val="5"/>
               </w:numPr>
-              <w:pBdr/>
-              <w:spacing w:line="240" w:lineRule="auto"/>
-              <w:ind w:left="720" w:hanging="360"/>
-              <w:contextualSpacing w:val="1"/>
-              <w:rPr>
-                <w:sz w:val="20"/>
-                <w:szCs w:val="20"/>
-              </w:rPr>
-            </w:pPr>
-            <w:r>
-              <w:rPr>
-                <w:sz w:val="20"/>
-                <w:szCs w:val="20"/>
-                <w:rtl w:val="0"/>
-              </w:rPr>
-              <w:t xml:space="preserve">Tweak, hack, edit the template files to suit your needs</w:t>
+              <w:spacing w:line="240" w:lineRule="auto"/>
+              <w:ind w:hanging="360"/>
+              <w:contextualSpacing/>
+              <w:rPr>
+                <w:sz w:val="20"/>
+                <w:szCs w:val="20"/>
+              </w:rPr>
+            </w:pPr>
+            <w:r>
+              <w:rPr>
+                <w:sz w:val="20"/>
+                <w:szCs w:val="20"/>
+              </w:rPr>
+              <w:t>Tweak, hack, edit the template files to suit your needs</w:t>
             </w:r>
           </w:p>
         </w:tc>
         <w:tc>
           <w:tcPr>
+            <w:tcW w:w="3015" w:type="dxa"/>
             <w:tcMar>
-              <w:top w:w="100.0" w:type="dxa"/>
-              <w:left w:w="100.0" w:type="dxa"/>
-              <w:bottom w:w="100.0" w:type="dxa"/>
-              <w:right w:w="100.0" w:type="dxa"/>
+              <w:top w:w="100" w:type="dxa"/>
+              <w:left w:w="100" w:type="dxa"/>
+              <w:bottom w:w="100" w:type="dxa"/>
+              <w:right w:w="100" w:type="dxa"/>
             </w:tcMar>
           </w:tcPr>
           <w:p>
             <w:pPr>
               <w:widowControl w:val="0"/>
-              <w:pBdr/>
-              <w:spacing w:line="240" w:lineRule="auto"/>
-              <w:contextualSpacing w:val="0"/>
-              <w:rPr>
-                <w:sz w:val="20"/>
-                <w:szCs w:val="20"/>
-              </w:rPr>
-            </w:pPr>
-            <w:r>
-              <w:rPr>
-                <w:sz w:val="20"/>
-                <w:szCs w:val="20"/>
-                <w:rtl w:val="0"/>
-              </w:rPr>
-              <w:t xml:space="preserve">3 months before event</w:t>
+              <w:spacing w:line="240" w:lineRule="auto"/>
+              <w:rPr>
+                <w:sz w:val="20"/>
+                <w:szCs w:val="20"/>
+              </w:rPr>
+            </w:pPr>
+            <w:r>
+              <w:rPr>
+                <w:sz w:val="20"/>
+                <w:szCs w:val="20"/>
+              </w:rPr>
+              <w:t>3 months befor</w:t>
+            </w:r>
+            <w:r>
+              <w:rPr>
+                <w:sz w:val="20"/>
+                <w:szCs w:val="20"/>
+              </w:rPr>
+              <w:t>e event</w:t>
             </w:r>
           </w:p>
         </w:tc>
@@ -289,31 +255,29 @@
       <w:tr>
         <w:tc>
           <w:tcPr>
+            <w:tcW w:w="7785" w:type="dxa"/>
             <w:tcMar>
-              <w:top w:w="100.0" w:type="dxa"/>
-              <w:left w:w="100.0" w:type="dxa"/>
-              <w:bottom w:w="100.0" w:type="dxa"/>
-              <w:right w:w="100.0" w:type="dxa"/>
+              <w:top w:w="100" w:type="dxa"/>
+              <w:left w:w="100" w:type="dxa"/>
+              <w:bottom w:w="100" w:type="dxa"/>
+              <w:right w:w="100" w:type="dxa"/>
             </w:tcMar>
           </w:tcPr>
           <w:p>
             <w:pPr>
               <w:widowControl w:val="0"/>
-              <w:pBdr/>
-              <w:spacing w:line="240" w:lineRule="auto"/>
-              <w:contextualSpacing w:val="0"/>
-              <w:rPr>
-                <w:sz w:val="20"/>
-                <w:szCs w:val="20"/>
-              </w:rPr>
-            </w:pPr>
-            <w:r>
-              <w:rPr>
-                <w:sz w:val="20"/>
-                <w:szCs w:val="20"/>
-                <w:rtl w:val="0"/>
-              </w:rPr>
-              <w:t xml:space="preserve">Set date</w:t>
+              <w:spacing w:line="240" w:lineRule="auto"/>
+              <w:rPr>
+                <w:sz w:val="20"/>
+                <w:szCs w:val="20"/>
+              </w:rPr>
+            </w:pPr>
+            <w:r>
+              <w:rPr>
+                <w:sz w:val="20"/>
+                <w:szCs w:val="20"/>
+              </w:rPr>
+              <w:t>Set date</w:t>
             </w:r>
           </w:p>
           <w:p>
@@ -323,22 +287,36 @@
                 <w:ilvl w:val="0"/>
                 <w:numId w:val="1"/>
               </w:numPr>
-              <w:pBdr/>
-              <w:spacing w:line="240" w:lineRule="auto"/>
-              <w:ind w:left="720" w:hanging="360"/>
-              <w:contextualSpacing w:val="1"/>
-              <w:rPr>
-                <w:sz w:val="20"/>
-                <w:szCs w:val="20"/>
-              </w:rPr>
-            </w:pPr>
-            <w:r>
-              <w:rPr>
-                <w:sz w:val="20"/>
-                <w:szCs w:val="20"/>
-                <w:rtl w:val="0"/>
-              </w:rPr>
-              <w:t xml:space="preserve">Gauge interest for dates (Doodlepoll)</w:t>
+              <w:spacing w:line="240" w:lineRule="auto"/>
+              <w:ind w:hanging="360"/>
+              <w:contextualSpacing/>
+              <w:rPr>
+                <w:sz w:val="20"/>
+                <w:szCs w:val="20"/>
+              </w:rPr>
+            </w:pPr>
+            <w:r>
+              <w:rPr>
+                <w:sz w:val="20"/>
+                <w:szCs w:val="20"/>
+              </w:rPr>
+              <w:t>Gauge interest for dates (</w:t>
+            </w:r>
+            <w:proofErr w:type="spellStart"/>
+            <w:r>
+              <w:rPr>
+                <w:sz w:val="20"/>
+                <w:szCs w:val="20"/>
+              </w:rPr>
+              <w:t>Doodlepoll</w:t>
+            </w:r>
+            <w:proofErr w:type="spellEnd"/>
+            <w:r>
+              <w:rPr>
+                <w:sz w:val="20"/>
+                <w:szCs w:val="20"/>
+              </w:rPr>
+              <w:t>)</w:t>
             </w:r>
           </w:p>
           <w:p>
@@ -348,33 +326,29 @@
                 <w:ilvl w:val="0"/>
                 <w:numId w:val="1"/>
               </w:numPr>
-              <w:pBdr/>
-              <w:spacing w:line="240" w:lineRule="auto"/>
-              <w:ind w:left="720" w:hanging="360"/>
-              <w:contextualSpacing w:val="1"/>
-              <w:rPr>
-                <w:sz w:val="20"/>
-                <w:szCs w:val="20"/>
-              </w:rPr>
-            </w:pPr>
-            <w:r>
-              <w:rPr>
-                <w:sz w:val="20"/>
-                <w:szCs w:val="20"/>
-                <w:rtl w:val="0"/>
-              </w:rPr>
-              <w:t xml:space="preserve">Send “Save the Date” email</w:t>
-            </w:r>
-          </w:p>
-          <w:p>
-            <w:pPr>
-              <w:widowControl w:val="0"/>
-              <w:pBdr/>
-              <w:spacing w:line="240" w:lineRule="auto"/>
-              <w:ind w:left="720" w:firstLine="0"/>
-              <w:contextualSpacing w:val="0"/>
-              <w:rPr>
-                <w:i w:val="1"/>
+              <w:spacing w:line="240" w:lineRule="auto"/>
+              <w:ind w:hanging="360"/>
+              <w:contextualSpacing/>
+              <w:rPr>
+                <w:sz w:val="20"/>
+                <w:szCs w:val="20"/>
+              </w:rPr>
+            </w:pPr>
+            <w:r>
+              <w:rPr>
+                <w:sz w:val="20"/>
+                <w:szCs w:val="20"/>
+              </w:rPr>
+              <w:t>Send “Save the Date” email</w:t>
+            </w:r>
+          </w:p>
+          <w:p>
+            <w:pPr>
+              <w:widowControl w:val="0"/>
+              <w:spacing w:line="240" w:lineRule="auto"/>
+              <w:ind w:left="720"/>
+              <w:rPr>
+                <w:i/>
                 <w:color w:val="222222"/>
                 <w:sz w:val="20"/>
                 <w:szCs w:val="20"/>
@@ -383,34 +357,30 @@
             </w:pPr>
             <w:r>
               <w:rPr>
-                <w:i w:val="1"/>
-                <w:sz w:val="20"/>
-                <w:szCs w:val="20"/>
-                <w:rtl w:val="0"/>
+                <w:i/>
+                <w:sz w:val="20"/>
+                <w:szCs w:val="20"/>
               </w:rPr>
               <w:t xml:space="preserve">Please save the dates of </w:t>
             </w:r>
             <w:r>
               <w:rPr>
-                <w:i w:val="1"/>
+                <w:i/>
                 <w:color w:val="222222"/>
                 <w:sz w:val="20"/>
                 <w:szCs w:val="20"/>
                 <w:highlight w:val="white"/>
-                <w:rtl w:val="0"/>
-              </w:rPr>
-              <w:t xml:space="preserve">May 23-24, 2017 for our next Hack/Doc.</w:t>
-            </w:r>
-          </w:p>
-          <w:p>
-            <w:pPr>
-              <w:widowControl w:val="0"/>
-              <w:pBdr/>
-              <w:spacing w:line="240" w:lineRule="auto"/>
-              <w:ind w:left="720" w:firstLine="0"/>
-              <w:contextualSpacing w:val="0"/>
-              <w:rPr>
-                <w:i w:val="1"/>
+              </w:rPr>
+              <w:t>May 23-24, 2017 for our next Hack/Doc.</w:t>
+            </w:r>
+          </w:p>
+          <w:p>
+            <w:pPr>
+              <w:widowControl w:val="0"/>
+              <w:spacing w:line="240" w:lineRule="auto"/>
+              <w:ind w:left="720"/>
+              <w:rPr>
+                <w:i/>
                 <w:color w:val="222222"/>
                 <w:sz w:val="20"/>
                 <w:szCs w:val="20"/>
@@ -419,110 +389,92 @@
             </w:pPr>
             <w:r>
               <w:rPr>
-                <w:i w:val="1"/>
+                <w:i/>
                 <w:color w:val="222222"/>
                 <w:sz w:val="20"/>
                 <w:szCs w:val="20"/>
                 <w:highlight w:val="white"/>
-                <w:rtl w:val="0"/>
-              </w:rPr>
-              <w:t xml:space="preserve">Location: ____ College (City, State)</w:t>
-            </w:r>
-          </w:p>
-          <w:p>
-            <w:pPr>
-              <w:widowControl w:val="0"/>
-              <w:pBdr/>
-              <w:spacing w:line="240" w:lineRule="auto"/>
-              <w:ind w:left="720" w:firstLine="0"/>
-              <w:contextualSpacing w:val="0"/>
-              <w:rPr>
-                <w:i w:val="1"/>
-                <w:sz w:val="20"/>
-                <w:szCs w:val="20"/>
-              </w:rPr>
-            </w:pPr>
-            <w:r>
-              <w:rPr>
-                <w:i w:val="1"/>
+              </w:rPr>
+              <w:t>Location: ____ College (City, State)</w:t>
+            </w:r>
+          </w:p>
+          <w:p>
+            <w:pPr>
+              <w:widowControl w:val="0"/>
+              <w:spacing w:line="240" w:lineRule="auto"/>
+              <w:ind w:left="720"/>
+              <w:rPr>
+                <w:i/>
+                <w:sz w:val="20"/>
+                <w:szCs w:val="20"/>
+              </w:rPr>
+            </w:pPr>
+            <w:r>
+              <w:rPr>
+                <w:i/>
                 <w:color w:val="222222"/>
                 <w:sz w:val="20"/>
                 <w:szCs w:val="20"/>
                 <w:highlight w:val="white"/>
-                <w:rtl w:val="0"/>
-              </w:rPr>
-              <w:t xml:space="preserve">Please use our</w:t>
-            </w:r>
-            <w:r>
-              <w:rPr>
-                <w:i w:val="1"/>
-                <w:color w:val="222222"/>
-                <w:sz w:val="20"/>
-                <w:szCs w:val="20"/>
-                <w:highlight w:val="white"/>
-                <w:rtl w:val="0"/>
-              </w:rPr>
-              <w:t xml:space="preserve"> </w:t>
-            </w:r>
-            <w:r>
-              <w:rPr>
-                <w:i w:val="1"/>
+              </w:rPr>
+              <w:t xml:space="preserve">Please use our </w:t>
+            </w:r>
+            <w:r>
+              <w:rPr>
+                <w:i/>
                 <w:color w:val="222222"/>
                 <w:sz w:val="20"/>
                 <w:szCs w:val="20"/>
                 <w:highlight w:val="white"/>
                 <w:u w:val="single"/>
-                <w:rtl w:val="0"/>
-              </w:rPr>
-              <w:t xml:space="preserve">Attendee Signup List</w:t>
-            </w:r>
-            <w:r>
-              <w:rPr>
-                <w:i w:val="1"/>
+              </w:rPr>
+              <w:t>Attendee Signup List</w:t>
+            </w:r>
+            <w:r>
+              <w:rPr>
+                <w:i/>
                 <w:color w:val="222222"/>
                 <w:sz w:val="20"/>
                 <w:szCs w:val="20"/>
                 <w:highlight w:val="white"/>
-                <w:rtl w:val="0"/>
               </w:rPr>
               <w:t xml:space="preserve"> (Google Doc) to sign up.</w:t>
-            </w:r>
-            <w:r>
-              <w:rPr>
-                <w:rtl w:val="0"/>
-              </w:rPr>
             </w:r>
           </w:p>
         </w:tc>
         <w:tc>
           <w:tcPr>
+            <w:tcW w:w="3015" w:type="dxa"/>
             <w:tcMar>
-              <w:top w:w="100.0" w:type="dxa"/>
-              <w:left w:w="100.0" w:type="dxa"/>
-              <w:bottom w:w="100.0" w:type="dxa"/>
-              <w:right w:w="100.0" w:type="dxa"/>
+              <w:top w:w="100" w:type="dxa"/>
+              <w:left w:w="100" w:type="dxa"/>
+              <w:bottom w:w="100" w:type="dxa"/>
+              <w:right w:w="100" w:type="dxa"/>
             </w:tcMar>
           </w:tcPr>
           <w:p>
             <w:pPr>
               <w:widowControl w:val="0"/>
-              <w:pBdr/>
-              <w:spacing w:line="240" w:lineRule="auto"/>
-              <w:contextualSpacing w:val="0"/>
-              <w:rPr>
-                <w:sz w:val="20"/>
-                <w:szCs w:val="20"/>
-              </w:rPr>
-            </w:pPr>
-            <w:r>
-              <w:rPr>
-                <w:sz w:val="20"/>
-                <w:szCs w:val="20"/>
-                <w:rtl w:val="0"/>
-              </w:rPr>
-              <w:t xml:space="preserve">3 months before event</w:t>
-              <w:br w:type="textWrapping"/>
-              <w:t xml:space="preserve">(we run hack/docs 2-3 times per year)</w:t>
+              <w:spacing w:line="240" w:lineRule="auto"/>
+              <w:rPr>
+                <w:sz w:val="20"/>
+                <w:szCs w:val="20"/>
+              </w:rPr>
+            </w:pPr>
+            <w:r>
+              <w:rPr>
+                <w:sz w:val="20"/>
+                <w:szCs w:val="20"/>
+              </w:rPr>
+              <w:t>3 months before event</w:t>
+            </w:r>
+            <w:r>
+              <w:rPr>
+                <w:sz w:val="20"/>
+                <w:szCs w:val="20"/>
+              </w:rPr>
+              <w:br/>
+              <w:t>(we run hack/docs 2-3 times per year)</w:t>
             </w:r>
           </w:p>
         </w:tc>
@@ -530,19 +482,18 @@
       <w:tr>
         <w:tc>
           <w:tcPr>
+            <w:tcW w:w="7785" w:type="dxa"/>
             <w:tcMar>
-              <w:top w:w="100.0" w:type="dxa"/>
-              <w:left w:w="100.0" w:type="dxa"/>
-              <w:bottom w:w="100.0" w:type="dxa"/>
-              <w:right w:w="100.0" w:type="dxa"/>
+              <w:top w:w="100" w:type="dxa"/>
+              <w:left w:w="100" w:type="dxa"/>
+              <w:bottom w:w="100" w:type="dxa"/>
+              <w:right w:w="100" w:type="dxa"/>
             </w:tcMar>
           </w:tcPr>
           <w:p>
             <w:pPr>
               <w:widowControl w:val="0"/>
-              <w:pBdr/>
-              <w:spacing w:line="240" w:lineRule="auto"/>
-              <w:contextualSpacing w:val="0"/>
+              <w:spacing w:line="240" w:lineRule="auto"/>
               <w:rPr>
                 <w:color w:val="222222"/>
                 <w:sz w:val="20"/>
@@ -556,9 +507,8 @@
                 <w:sz w:val="20"/>
                 <w:szCs w:val="20"/>
                 <w:highlight w:val="white"/>
-                <w:rtl w:val="0"/>
-              </w:rPr>
-              <w:t xml:space="preserve">Share with group</w:t>
+              </w:rPr>
+              <w:t>Share with group</w:t>
             </w:r>
           </w:p>
           <w:p>
@@ -568,31 +518,34 @@
                 <w:ilvl w:val="0"/>
                 <w:numId w:val="7"/>
               </w:numPr>
-              <w:pBdr/>
-              <w:spacing w:line="240" w:lineRule="auto"/>
-              <w:ind w:left="720" w:hanging="360"/>
-              <w:contextualSpacing w:val="1"/>
-              <w:rPr>
-                <w:sz w:val="20"/>
-                <w:szCs w:val="20"/>
-              </w:rPr>
-            </w:pPr>
-            <w:r>
+              <w:spacing w:line="240" w:lineRule="auto"/>
+              <w:ind w:hanging="360"/>
+              <w:contextualSpacing/>
+              <w:rPr>
+                <w:sz w:val="20"/>
+                <w:szCs w:val="20"/>
+              </w:rPr>
+            </w:pPr>
+            <w:r>
+              <w:rPr>
+                <w:noProof/>
+              </w:rPr>
               <w:drawing>
-                <wp:inline distB="114300" distT="114300" distL="114300" distR="114300">
+                <wp:inline distT="114300" distB="114300" distL="114300" distR="114300">
                   <wp:extent cx="327898" cy="242888"/>
-                  <wp:effectExtent b="0" l="0" r="0" t="0"/>
-                  <wp:docPr descr="Google-Docs-Icon-lead.jpg" id="3" name="image4.jpg"/>
-                  <a:graphic>
+                  <wp:effectExtent l="0" t="0" r="0" b="0"/>
+                  <wp:docPr id="3" name="image4.jpg" descr="Google-Docs-Icon-lead.jpg"/>
+                  <wp:cNvGraphicFramePr/>
+                  <a:graphic xmlns:a="http://schemas.openxmlformats.org/drawingml/2006/main">
                     <a:graphicData uri="http://schemas.openxmlformats.org/drawingml/2006/picture">
-                      <pic:pic>
+                      <pic:pic xmlns:pic="http://schemas.openxmlformats.org/drawingml/2006/picture">
                         <pic:nvPicPr>
-                          <pic:cNvPr descr="Google-Docs-Icon-lead.jpg" id="0" name="image4.jpg"/>
+                          <pic:cNvPr id="0" name="image4.jpg" descr="Google-Docs-Icon-lead.jpg"/>
                           <pic:cNvPicPr preferRelativeResize="0"/>
                         </pic:nvPicPr>
                         <pic:blipFill>
                           <a:blip r:embed="rId6"/>
-                          <a:srcRect b="0" l="0" r="0" t="0"/>
+                          <a:srcRect/>
                           <a:stretch>
                             <a:fillRect/>
                           </a:stretch>
@@ -602,7 +555,9 @@
                             <a:off x="0" y="0"/>
                             <a:ext cx="327898" cy="242888"/>
                           </a:xfrm>
-                          <a:prstGeom prst="rect"/>
+                          <a:prstGeom prst="rect">
+                            <a:avLst/>
+                          </a:prstGeom>
                           <a:ln/>
                         </pic:spPr>
                       </pic:pic>
@@ -614,20 +569,18 @@
             <w:hyperlink r:id="rId7">
               <w:r>
                 <w:rPr>
-                  <w:color w:val="1155cc"/>
+                  <w:color w:val="1155CC"/>
                   <w:sz w:val="20"/>
                   <w:szCs w:val="20"/>
                   <w:u w:val="single"/>
-                  <w:rtl w:val="0"/>
                 </w:rPr>
-                <w:t xml:space="preserve">Template: “Logistics”</w:t>
+                <w:t>Template: “Logistics”</w:t>
               </w:r>
             </w:hyperlink>
             <w:r>
               <w:rPr>
                 <w:sz w:val="20"/>
                 <w:szCs w:val="20"/>
-                <w:rtl w:val="0"/>
               </w:rPr>
               <w:t xml:space="preserve"> </w:t>
             </w:r>
@@ -635,9 +588,24 @@
               <w:rPr>
                 <w:sz w:val="20"/>
                 <w:szCs w:val="20"/>
-                <w:rtl w:val="0"/>
-              </w:rPr>
-              <w:t xml:space="preserve">(hotel arrangements, wifi, etc.)</w:t>
+              </w:rPr>
+              <w:t xml:space="preserve">(hotel arrangements, </w:t>
+            </w:r>
+            <w:proofErr w:type="spellStart"/>
+            <w:r>
+              <w:rPr>
+                <w:sz w:val="20"/>
+                <w:szCs w:val="20"/>
+              </w:rPr>
+              <w:t>wifi</w:t>
+            </w:r>
+            <w:proofErr w:type="spellEnd"/>
+            <w:r>
+              <w:rPr>
+                <w:sz w:val="20"/>
+                <w:szCs w:val="20"/>
+              </w:rPr>
+              <w:t>, etc.)</w:t>
             </w:r>
           </w:p>
           <w:p>
@@ -647,31 +615,34 @@
                 <w:ilvl w:val="0"/>
                 <w:numId w:val="7"/>
               </w:numPr>
-              <w:pBdr/>
-              <w:spacing w:line="240" w:lineRule="auto"/>
-              <w:ind w:left="720" w:hanging="360"/>
-              <w:contextualSpacing w:val="1"/>
-              <w:rPr>
-                <w:sz w:val="20"/>
-                <w:szCs w:val="20"/>
-              </w:rPr>
-            </w:pPr>
-            <w:r>
+              <w:spacing w:line="240" w:lineRule="auto"/>
+              <w:ind w:hanging="360"/>
+              <w:contextualSpacing/>
+              <w:rPr>
+                <w:sz w:val="20"/>
+                <w:szCs w:val="20"/>
+              </w:rPr>
+            </w:pPr>
+            <w:r>
+              <w:rPr>
+                <w:noProof/>
+              </w:rPr>
               <w:drawing>
-                <wp:inline distB="114300" distT="114300" distL="114300" distR="114300">
+                <wp:inline distT="114300" distB="114300" distL="114300" distR="114300">
                   <wp:extent cx="327898" cy="242888"/>
-                  <wp:effectExtent b="0" l="0" r="0" t="0"/>
-                  <wp:docPr descr="Google-Docs-Icon-lead.jpg" id="1" name="image2.jpg"/>
-                  <a:graphic>
+                  <wp:effectExtent l="0" t="0" r="0" b="0"/>
+                  <wp:docPr id="1" name="image2.jpg" descr="Google-Docs-Icon-lead.jpg"/>
+                  <wp:cNvGraphicFramePr/>
+                  <a:graphic xmlns:a="http://schemas.openxmlformats.org/drawingml/2006/main">
                     <a:graphicData uri="http://schemas.openxmlformats.org/drawingml/2006/picture">
-                      <pic:pic>
+                      <pic:pic xmlns:pic="http://schemas.openxmlformats.org/drawingml/2006/picture">
                         <pic:nvPicPr>
-                          <pic:cNvPr descr="Google-Docs-Icon-lead.jpg" id="0" name="image2.jpg"/>
+                          <pic:cNvPr id="0" name="image2.jpg" descr="Google-Docs-Icon-lead.jpg"/>
                           <pic:cNvPicPr preferRelativeResize="0"/>
                         </pic:nvPicPr>
                         <pic:blipFill>
-                          <a:blip r:embed="rId8"/>
-                          <a:srcRect b="0" l="0" r="0" t="0"/>
+                          <a:blip r:embed="rId6"/>
+                          <a:srcRect/>
                           <a:stretch>
                             <a:fillRect/>
                           </a:stretch>
@@ -681,7 +652,9 @@
                             <a:off x="0" y="0"/>
                             <a:ext cx="327898" cy="242888"/>
                           </a:xfrm>
-                          <a:prstGeom prst="rect"/>
+                          <a:prstGeom prst="rect">
+                            <a:avLst/>
+                          </a:prstGeom>
                           <a:ln/>
                         </pic:spPr>
                       </pic:pic>
@@ -690,52 +663,44 @@
                 </wp:inline>
               </w:drawing>
             </w:r>
-            <w:hyperlink r:id="rId9">
+            <w:hyperlink r:id="rId8">
               <w:r>
                 <w:rPr>
-                  <w:color w:val="1155cc"/>
+                  <w:color w:val="1155CC"/>
                   <w:sz w:val="20"/>
                   <w:szCs w:val="20"/>
                   <w:u w:val="single"/>
-                  <w:rtl w:val="0"/>
                 </w:rPr>
-                <w:t xml:space="preserve">Template: “Dietary Requests Form”</w:t>
+                <w:t>Template: “Dietary Requests Form”</w:t>
               </w:r>
             </w:hyperlink>
-            <w:r>
-              <w:rPr>
-                <w:rtl w:val="0"/>
-              </w:rPr>
-            </w:r>
           </w:p>
         </w:tc>
         <w:tc>
           <w:tcPr>
+            <w:tcW w:w="3015" w:type="dxa"/>
             <w:tcMar>
-              <w:top w:w="100.0" w:type="dxa"/>
-              <w:left w:w="100.0" w:type="dxa"/>
-              <w:bottom w:w="100.0" w:type="dxa"/>
-              <w:right w:w="100.0" w:type="dxa"/>
+              <w:top w:w="100" w:type="dxa"/>
+              <w:left w:w="100" w:type="dxa"/>
+              <w:bottom w:w="100" w:type="dxa"/>
+              <w:right w:w="100" w:type="dxa"/>
             </w:tcMar>
           </w:tcPr>
           <w:p>
             <w:pPr>
               <w:widowControl w:val="0"/>
-              <w:pBdr/>
-              <w:spacing w:line="240" w:lineRule="auto"/>
-              <w:contextualSpacing w:val="0"/>
-              <w:rPr>
-                <w:sz w:val="20"/>
-                <w:szCs w:val="20"/>
-              </w:rPr>
-            </w:pPr>
-            <w:r>
-              <w:rPr>
-                <w:sz w:val="20"/>
-                <w:szCs w:val="20"/>
-                <w:rtl w:val="0"/>
-              </w:rPr>
-              <w:t xml:space="preserve">2 months before event</w:t>
+              <w:spacing w:line="240" w:lineRule="auto"/>
+              <w:rPr>
+                <w:sz w:val="20"/>
+                <w:szCs w:val="20"/>
+              </w:rPr>
+            </w:pPr>
+            <w:r>
+              <w:rPr>
+                <w:sz w:val="20"/>
+                <w:szCs w:val="20"/>
+              </w:rPr>
+              <w:t>2 months before event</w:t>
             </w:r>
           </w:p>
         </w:tc>
@@ -743,31 +708,29 @@
       <w:tr>
         <w:tc>
           <w:tcPr>
+            <w:tcW w:w="7785" w:type="dxa"/>
             <w:tcMar>
-              <w:top w:w="100.0" w:type="dxa"/>
-              <w:left w:w="100.0" w:type="dxa"/>
-              <w:bottom w:w="100.0" w:type="dxa"/>
-              <w:right w:w="100.0" w:type="dxa"/>
+              <w:top w:w="100" w:type="dxa"/>
+              <w:left w:w="100" w:type="dxa"/>
+              <w:bottom w:w="100" w:type="dxa"/>
+              <w:right w:w="100" w:type="dxa"/>
             </w:tcMar>
           </w:tcPr>
           <w:p>
             <w:pPr>
               <w:widowControl w:val="0"/>
-              <w:pBdr/>
-              <w:spacing w:line="240" w:lineRule="auto"/>
-              <w:contextualSpacing w:val="0"/>
-              <w:rPr>
-                <w:sz w:val="20"/>
-                <w:szCs w:val="20"/>
-              </w:rPr>
-            </w:pPr>
-            <w:r>
-              <w:rPr>
-                <w:sz w:val="20"/>
-                <w:szCs w:val="20"/>
-                <w:rtl w:val="0"/>
-              </w:rPr>
-              <w:t xml:space="preserve">Survey of hack/doc topics: create and share</w:t>
+              <w:spacing w:line="240" w:lineRule="auto"/>
+              <w:rPr>
+                <w:sz w:val="20"/>
+                <w:szCs w:val="20"/>
+              </w:rPr>
+            </w:pPr>
+            <w:r>
+              <w:rPr>
+                <w:sz w:val="20"/>
+                <w:szCs w:val="20"/>
+              </w:rPr>
+              <w:t>Survey of hack/doc topics: create and share</w:t>
             </w:r>
           </w:p>
           <w:p>
@@ -777,20 +740,18 @@
                 <w:ilvl w:val="0"/>
                 <w:numId w:val="2"/>
               </w:numPr>
-              <w:pBdr/>
-              <w:spacing w:line="240" w:lineRule="auto"/>
-              <w:ind w:left="720" w:hanging="360"/>
-              <w:contextualSpacing w:val="1"/>
-              <w:rPr>
-                <w:sz w:val="20"/>
-                <w:szCs w:val="20"/>
-              </w:rPr>
-            </w:pPr>
-            <w:r>
-              <w:rPr>
-                <w:sz w:val="20"/>
-                <w:szCs w:val="20"/>
-                <w:rtl w:val="0"/>
+              <w:spacing w:line="240" w:lineRule="auto"/>
+              <w:ind w:hanging="360"/>
+              <w:contextualSpacing/>
+              <w:rPr>
+                <w:sz w:val="20"/>
+                <w:szCs w:val="20"/>
+              </w:rPr>
+            </w:pPr>
+            <w:r>
+              <w:rPr>
+                <w:sz w:val="20"/>
+                <w:szCs w:val="20"/>
               </w:rPr>
               <w:t xml:space="preserve">(See: </w:t>
             </w:r>
@@ -799,89 +760,72 @@
                 <w:sz w:val="20"/>
                 <w:szCs w:val="20"/>
                 <w:u w:val="single"/>
-                <w:rtl w:val="0"/>
-              </w:rPr>
-              <w:t xml:space="preserve">Survey: Hack/Doc Topics + Roles</w:t>
-            </w:r>
-            <w:r>
-              <w:rPr>
-                <w:sz w:val="20"/>
-                <w:szCs w:val="20"/>
-                <w:rtl w:val="0"/>
-              </w:rPr>
-              <w:t xml:space="preserve">)</w:t>
-            </w:r>
-            <w:r>
-              <w:rPr>
-                <w:rtl w:val="0"/>
-              </w:rPr>
+              </w:rPr>
+              <w:t>Survey: Hack/Doc Topics + Roles</w:t>
+            </w:r>
+            <w:r>
+              <w:rPr>
+                <w:sz w:val="20"/>
+                <w:szCs w:val="20"/>
+              </w:rPr>
+              <w:t>)</w:t>
             </w:r>
           </w:p>
         </w:tc>
         <w:tc>
           <w:tcPr>
+            <w:tcW w:w="3015" w:type="dxa"/>
             <w:tcMar>
-              <w:top w:w="100.0" w:type="dxa"/>
-              <w:left w:w="100.0" w:type="dxa"/>
-              <w:bottom w:w="100.0" w:type="dxa"/>
-              <w:right w:w="100.0" w:type="dxa"/>
+              <w:top w:w="100" w:type="dxa"/>
+              <w:left w:w="100" w:type="dxa"/>
+              <w:bottom w:w="100" w:type="dxa"/>
+              <w:right w:w="100" w:type="dxa"/>
             </w:tcMar>
           </w:tcPr>
           <w:p>
             <w:pPr>
               <w:widowControl w:val="0"/>
-              <w:pBdr/>
-              <w:spacing w:line="240" w:lineRule="auto"/>
-              <w:contextualSpacing w:val="0"/>
-              <w:rPr>
-                <w:sz w:val="20"/>
-                <w:szCs w:val="20"/>
-              </w:rPr>
-            </w:pPr>
-            <w:r>
-              <w:rPr>
-                <w:sz w:val="20"/>
-                <w:szCs w:val="20"/>
-                <w:rtl w:val="0"/>
-              </w:rPr>
-              <w:t xml:space="preserve">2 months before event</w:t>
-            </w:r>
-          </w:p>
-          <w:p>
-            <w:pPr>
-              <w:widowControl w:val="0"/>
-              <w:pBdr/>
-              <w:spacing w:line="240" w:lineRule="auto"/>
-              <w:contextualSpacing w:val="0"/>
-              <w:rPr>
-                <w:sz w:val="20"/>
-                <w:szCs w:val="20"/>
-              </w:rPr>
-            </w:pPr>
-            <w:r>
-              <w:rPr>
-                <w:rtl w:val="0"/>
-              </w:rPr>
-            </w:r>
+              <w:spacing w:line="240" w:lineRule="auto"/>
+              <w:rPr>
+                <w:sz w:val="20"/>
+                <w:szCs w:val="20"/>
+              </w:rPr>
+            </w:pPr>
+            <w:r>
+              <w:rPr>
+                <w:sz w:val="20"/>
+                <w:szCs w:val="20"/>
+              </w:rPr>
+              <w:t>2 months before event</w:t>
+            </w:r>
+          </w:p>
+          <w:p>
+            <w:pPr>
+              <w:widowControl w:val="0"/>
+              <w:spacing w:line="240" w:lineRule="auto"/>
+              <w:rPr>
+                <w:sz w:val="20"/>
+                <w:szCs w:val="20"/>
+              </w:rPr>
+            </w:pPr>
           </w:p>
         </w:tc>
       </w:tr>
       <w:tr>
         <w:tc>
           <w:tcPr>
+            <w:tcW w:w="7785" w:type="dxa"/>
             <w:tcMar>
-              <w:top w:w="100.0" w:type="dxa"/>
-              <w:left w:w="100.0" w:type="dxa"/>
-              <w:bottom w:w="100.0" w:type="dxa"/>
-              <w:right w:w="100.0" w:type="dxa"/>
+              <w:top w:w="100" w:type="dxa"/>
+              <w:left w:w="100" w:type="dxa"/>
+              <w:bottom w:w="100" w:type="dxa"/>
+              <w:right w:w="100" w:type="dxa"/>
             </w:tcMar>
           </w:tcPr>
           <w:p>
             <w:pPr>
               <w:widowControl w:val="0"/>
-              <w:pBdr/>
-              <w:spacing w:line="240" w:lineRule="auto"/>
-              <w:contextualSpacing w:val="0"/>
+              <w:spacing w:line="240" w:lineRule="auto"/>
               <w:rPr>
                 <w:sz w:val="20"/>
                 <w:szCs w:val="20"/>
@@ -892,7 +836,6 @@
               <w:rPr>
                 <w:sz w:val="20"/>
                 <w:szCs w:val="20"/>
-                <w:rtl w:val="0"/>
               </w:rPr>
               <w:t xml:space="preserve">Set and share: </w:t>
             </w:r>
@@ -901,39 +844,36 @@
                 <w:sz w:val="20"/>
                 <w:szCs w:val="20"/>
                 <w:u w:val="single"/>
-                <w:rtl w:val="0"/>
-              </w:rPr>
-              <w:t xml:space="preserve">Schedule: Daily + Hourly Agenda</w:t>
+              </w:rPr>
+              <w:t>Schedule: Daily + Hourly Agenda</w:t>
             </w:r>
           </w:p>
         </w:tc>
         <w:tc>
           <w:tcPr>
+            <w:tcW w:w="3015" w:type="dxa"/>
             <w:tcMar>
-              <w:top w:w="100.0" w:type="dxa"/>
-              <w:left w:w="100.0" w:type="dxa"/>
-              <w:bottom w:w="100.0" w:type="dxa"/>
-              <w:right w:w="100.0" w:type="dxa"/>
+              <w:top w:w="100" w:type="dxa"/>
+              <w:left w:w="100" w:type="dxa"/>
+              <w:bottom w:w="100" w:type="dxa"/>
+              <w:right w:w="100" w:type="dxa"/>
             </w:tcMar>
           </w:tcPr>
           <w:p>
             <w:pPr>
               <w:widowControl w:val="0"/>
-              <w:pBdr/>
-              <w:spacing w:line="240" w:lineRule="auto"/>
-              <w:contextualSpacing w:val="0"/>
-              <w:rPr>
-                <w:sz w:val="20"/>
-                <w:szCs w:val="20"/>
-              </w:rPr>
-            </w:pPr>
-            <w:r>
-              <w:rPr>
-                <w:sz w:val="20"/>
-                <w:szCs w:val="20"/>
-                <w:rtl w:val="0"/>
-              </w:rPr>
-              <w:t xml:space="preserve">About 2 weeks beforehand</w:t>
+              <w:spacing w:line="240" w:lineRule="auto"/>
+              <w:rPr>
+                <w:sz w:val="20"/>
+                <w:szCs w:val="20"/>
+              </w:rPr>
+            </w:pPr>
+            <w:r>
+              <w:rPr>
+                <w:sz w:val="20"/>
+                <w:szCs w:val="20"/>
+              </w:rPr>
+              <w:t>About 2 weeks beforehand</w:t>
             </w:r>
           </w:p>
         </w:tc>
@@ -941,61 +881,64 @@
       <w:tr>
         <w:tc>
           <w:tcPr>
+            <w:tcW w:w="7785" w:type="dxa"/>
             <w:tcMar>
-              <w:top w:w="100.0" w:type="dxa"/>
-              <w:left w:w="100.0" w:type="dxa"/>
-              <w:bottom w:w="100.0" w:type="dxa"/>
-              <w:right w:w="100.0" w:type="dxa"/>
+              <w:top w:w="100" w:type="dxa"/>
+              <w:left w:w="100" w:type="dxa"/>
+              <w:bottom w:w="100" w:type="dxa"/>
+              <w:right w:w="100" w:type="dxa"/>
             </w:tcMar>
           </w:tcPr>
           <w:p>
             <w:pPr>
               <w:widowControl w:val="0"/>
-              <w:pBdr/>
-              <w:spacing w:line="240" w:lineRule="auto"/>
-              <w:contextualSpacing w:val="0"/>
-              <w:rPr>
-                <w:sz w:val="20"/>
-                <w:szCs w:val="20"/>
-              </w:rPr>
-            </w:pPr>
-            <w:r>
-              <w:rPr>
-                <w:sz w:val="20"/>
-                <w:szCs w:val="20"/>
-                <w:rtl w:val="0"/>
-              </w:rPr>
-              <w:t xml:space="preserve">Pre-conference Hangout/Skype to determine roles, goals, experts, resources (optional)</w:t>
+              <w:spacing w:line="240" w:lineRule="auto"/>
+              <w:rPr>
+                <w:sz w:val="20"/>
+                <w:szCs w:val="20"/>
+              </w:rPr>
+            </w:pPr>
+            <w:r>
+              <w:rPr>
+                <w:sz w:val="20"/>
+                <w:szCs w:val="20"/>
+              </w:rPr>
+              <w:t>Pre-conference Hangout/Skype to determine roles, goals, experts, resources (</w:t>
+            </w:r>
+            <w:r>
+              <w:rPr>
+                <w:sz w:val="20"/>
+                <w:szCs w:val="20"/>
+              </w:rPr>
+              <w:t>optional)</w:t>
             </w:r>
           </w:p>
         </w:tc>
         <w:tc>
           <w:tcPr>
+            <w:tcW w:w="3015" w:type="dxa"/>
             <w:tcMar>
-              <w:top w:w="100.0" w:type="dxa"/>
-              <w:left w:w="100.0" w:type="dxa"/>
-              <w:bottom w:w="100.0" w:type="dxa"/>
-              <w:right w:w="100.0" w:type="dxa"/>
+              <w:top w:w="100" w:type="dxa"/>
+              <w:left w:w="100" w:type="dxa"/>
+              <w:bottom w:w="100" w:type="dxa"/>
+              <w:right w:w="100" w:type="dxa"/>
             </w:tcMar>
           </w:tcPr>
           <w:p>
             <w:pPr>
               <w:widowControl w:val="0"/>
-              <w:pBdr/>
-              <w:spacing w:line="240" w:lineRule="auto"/>
-              <w:contextualSpacing w:val="0"/>
-              <w:rPr>
-                <w:sz w:val="20"/>
-                <w:szCs w:val="20"/>
-              </w:rPr>
-            </w:pPr>
-            <w:r>
-              <w:rPr>
-                <w:sz w:val="20"/>
-                <w:szCs w:val="20"/>
-                <w:rtl w:val="0"/>
-              </w:rPr>
-              <w:t xml:space="preserve">About 2-3 days beforehand</w:t>
+              <w:spacing w:line="240" w:lineRule="auto"/>
+              <w:rPr>
+                <w:sz w:val="20"/>
+                <w:szCs w:val="20"/>
+              </w:rPr>
+            </w:pPr>
+            <w:r>
+              <w:rPr>
+                <w:sz w:val="20"/>
+                <w:szCs w:val="20"/>
+              </w:rPr>
+              <w:t>About 2-3 days beforehand</w:t>
             </w:r>
           </w:p>
         </w:tc>
@@ -1003,31 +946,29 @@
       <w:tr>
         <w:tc>
           <w:tcPr>
+            <w:tcW w:w="7785" w:type="dxa"/>
             <w:tcMar>
-              <w:top w:w="100.0" w:type="dxa"/>
-              <w:left w:w="100.0" w:type="dxa"/>
-              <w:bottom w:w="100.0" w:type="dxa"/>
-              <w:right w:w="100.0" w:type="dxa"/>
+              <w:top w:w="100" w:type="dxa"/>
+              <w:left w:w="100" w:type="dxa"/>
+              <w:bottom w:w="100" w:type="dxa"/>
+              <w:right w:w="100" w:type="dxa"/>
             </w:tcMar>
           </w:tcPr>
           <w:p>
             <w:pPr>
               <w:widowControl w:val="0"/>
-              <w:pBdr/>
-              <w:spacing w:line="240" w:lineRule="auto"/>
-              <w:contextualSpacing w:val="0"/>
-              <w:rPr>
-                <w:sz w:val="20"/>
-                <w:szCs w:val="20"/>
-              </w:rPr>
-            </w:pPr>
-            <w:r>
-              <w:rPr>
-                <w:sz w:val="20"/>
-                <w:szCs w:val="20"/>
-                <w:rtl w:val="0"/>
-              </w:rPr>
-              <w:t xml:space="preserve">Welcome, overview, review of docs</w:t>
+              <w:spacing w:line="240" w:lineRule="auto"/>
+              <w:rPr>
+                <w:sz w:val="20"/>
+                <w:szCs w:val="20"/>
+              </w:rPr>
+            </w:pPr>
+            <w:r>
+              <w:rPr>
+                <w:sz w:val="20"/>
+                <w:szCs w:val="20"/>
+              </w:rPr>
+              <w:t>Welcome, overview, review of docs</w:t>
             </w:r>
           </w:p>
           <w:p>
@@ -1036,30 +977,33 @@
                 <w:ilvl w:val="0"/>
                 <w:numId w:val="4"/>
               </w:numPr>
-              <w:pBdr/>
-              <w:ind w:left="720" w:hanging="360"/>
-              <w:contextualSpacing w:val="1"/>
-              <w:rPr>
-                <w:sz w:val="20"/>
-                <w:szCs w:val="20"/>
-              </w:rPr>
-            </w:pPr>
-            <w:r>
+              <w:ind w:hanging="360"/>
+              <w:contextualSpacing/>
+              <w:rPr>
+                <w:sz w:val="20"/>
+                <w:szCs w:val="20"/>
+              </w:rPr>
+            </w:pPr>
+            <w:r>
+              <w:rPr>
+                <w:noProof/>
+              </w:rPr>
               <w:drawing>
-                <wp:inline distB="114300" distT="114300" distL="114300" distR="114300">
+                <wp:inline distT="114300" distB="114300" distL="114300" distR="114300">
                   <wp:extent cx="327898" cy="242888"/>
-                  <wp:effectExtent b="0" l="0" r="0" t="0"/>
-                  <wp:docPr descr="Google-Docs-Icon-lead.jpg" id="5" name="image6.jpg"/>
-                  <a:graphic>
+                  <wp:effectExtent l="0" t="0" r="0" b="0"/>
+                  <wp:docPr id="5" name="image6.jpg" descr="Google-Docs-Icon-lead.jpg"/>
+                  <wp:cNvGraphicFramePr/>
+                  <a:graphic xmlns:a="http://schemas.openxmlformats.org/drawingml/2006/main">
                     <a:graphicData uri="http://schemas.openxmlformats.org/drawingml/2006/picture">
-                      <pic:pic>
+                      <pic:pic xmlns:pic="http://schemas.openxmlformats.org/drawingml/2006/picture">
                         <pic:nvPicPr>
-                          <pic:cNvPr descr="Google-Docs-Icon-lead.jpg" id="0" name="image6.jpg"/>
+                          <pic:cNvPr id="0" name="image6.jpg" descr="Google-Docs-Icon-lead.jpg"/>
                           <pic:cNvPicPr preferRelativeResize="0"/>
                         </pic:nvPicPr>
                         <pic:blipFill>
-                          <a:blip r:embed="rId10"/>
-                          <a:srcRect b="0" l="0" r="0" t="0"/>
+                          <a:blip r:embed="rId6"/>
+                          <a:srcRect/>
                           <a:stretch>
                             <a:fillRect/>
                           </a:stretch>
@@ -1069,7 +1013,9 @@
                             <a:off x="0" y="0"/>
                             <a:ext cx="327898" cy="242888"/>
                           </a:xfrm>
-                          <a:prstGeom prst="rect"/>
+                          <a:prstGeom prst="rect">
+                            <a:avLst/>
+                          </a:prstGeom>
                           <a:ln/>
                         </pic:spPr>
                       </pic:pic>
@@ -1078,52 +1024,44 @@
                 </wp:inline>
               </w:drawing>
             </w:r>
-            <w:hyperlink r:id="rId11">
+            <w:hyperlink r:id="rId9">
               <w:r>
                 <w:rPr>
-                  <w:color w:val="1155cc"/>
+                  <w:color w:val="1155CC"/>
                   <w:sz w:val="20"/>
                   <w:szCs w:val="20"/>
                   <w:u w:val="single"/>
-                  <w:rtl w:val="0"/>
                 </w:rPr>
-                <w:t xml:space="preserve">Template: “Schedule: Daily + Hourly Agenda”</w:t>
+                <w:t>Template: “Schedule: Daily + Hourly Agenda”</w:t>
               </w:r>
             </w:hyperlink>
-            <w:r>
-              <w:rPr>
-                <w:rtl w:val="0"/>
-              </w:rPr>
-            </w:r>
           </w:p>
         </w:tc>
         <w:tc>
           <w:tcPr>
+            <w:tcW w:w="3015" w:type="dxa"/>
             <w:tcMar>
-              <w:top w:w="100.0" w:type="dxa"/>
-              <w:left w:w="100.0" w:type="dxa"/>
-              <w:bottom w:w="100.0" w:type="dxa"/>
-              <w:right w:w="100.0" w:type="dxa"/>
+              <w:top w:w="100" w:type="dxa"/>
+              <w:left w:w="100" w:type="dxa"/>
+              <w:bottom w:w="100" w:type="dxa"/>
+              <w:right w:w="100" w:type="dxa"/>
             </w:tcMar>
           </w:tcPr>
           <w:p>
             <w:pPr>
               <w:widowControl w:val="0"/>
-              <w:pBdr/>
-              <w:spacing w:line="240" w:lineRule="auto"/>
-              <w:contextualSpacing w:val="0"/>
-              <w:rPr>
-                <w:sz w:val="20"/>
-                <w:szCs w:val="20"/>
-              </w:rPr>
-            </w:pPr>
-            <w:r>
-              <w:rPr>
-                <w:sz w:val="20"/>
-                <w:szCs w:val="20"/>
-                <w:rtl w:val="0"/>
-              </w:rPr>
-              <w:t xml:space="preserve">DAY 1 BEGINS</w:t>
+              <w:spacing w:line="240" w:lineRule="auto"/>
+              <w:rPr>
+                <w:sz w:val="20"/>
+                <w:szCs w:val="20"/>
+              </w:rPr>
+            </w:pPr>
+            <w:r>
+              <w:rPr>
+                <w:sz w:val="20"/>
+                <w:szCs w:val="20"/>
+              </w:rPr>
+              <w:t>DAY 1 BEGINS</w:t>
             </w:r>
           </w:p>
         </w:tc>
@@ -1131,31 +1069,29 @@
       <w:tr>
         <w:tc>
           <w:tcPr>
+            <w:tcW w:w="7785" w:type="dxa"/>
             <w:tcMar>
-              <w:top w:w="100.0" w:type="dxa"/>
-              <w:left w:w="100.0" w:type="dxa"/>
-              <w:bottom w:w="100.0" w:type="dxa"/>
-              <w:right w:w="100.0" w:type="dxa"/>
+              <w:top w:w="100" w:type="dxa"/>
+              <w:left w:w="100" w:type="dxa"/>
+              <w:bottom w:w="100" w:type="dxa"/>
+              <w:right w:w="100" w:type="dxa"/>
             </w:tcMar>
           </w:tcPr>
           <w:p>
             <w:pPr>
               <w:widowControl w:val="0"/>
-              <w:pBdr/>
-              <w:spacing w:line="240" w:lineRule="auto"/>
-              <w:contextualSpacing w:val="0"/>
-              <w:rPr>
-                <w:sz w:val="20"/>
-                <w:szCs w:val="20"/>
-              </w:rPr>
-            </w:pPr>
-            <w:r>
-              <w:rPr>
-                <w:sz w:val="20"/>
-                <w:szCs w:val="20"/>
-                <w:rtl w:val="0"/>
-              </w:rPr>
-              <w:t xml:space="preserve">Communal note-taking</w:t>
+              <w:spacing w:line="240" w:lineRule="auto"/>
+              <w:rPr>
+                <w:sz w:val="20"/>
+                <w:szCs w:val="20"/>
+              </w:rPr>
+            </w:pPr>
+            <w:r>
+              <w:rPr>
+                <w:sz w:val="20"/>
+                <w:szCs w:val="20"/>
+              </w:rPr>
+              <w:t>Communal note-taking</w:t>
             </w:r>
           </w:p>
           <w:p>
@@ -1164,30 +1100,33 @@
                 <w:ilvl w:val="0"/>
                 <w:numId w:val="6"/>
               </w:numPr>
-              <w:pBdr/>
-              <w:ind w:left="720" w:hanging="360"/>
-              <w:contextualSpacing w:val="1"/>
-              <w:rPr>
-                <w:sz w:val="20"/>
-                <w:szCs w:val="20"/>
-              </w:rPr>
-            </w:pPr>
-            <w:r>
+              <w:ind w:hanging="360"/>
+              <w:contextualSpacing/>
+              <w:rPr>
+                <w:sz w:val="20"/>
+                <w:szCs w:val="20"/>
+              </w:rPr>
+            </w:pPr>
+            <w:r>
+              <w:rPr>
+                <w:noProof/>
+              </w:rPr>
               <w:drawing>
-                <wp:inline distB="114300" distT="114300" distL="114300" distR="114300">
+                <wp:inline distT="114300" distB="114300" distL="114300" distR="114300">
                   <wp:extent cx="327898" cy="242888"/>
-                  <wp:effectExtent b="0" l="0" r="0" t="0"/>
-                  <wp:docPr descr="Google-Docs-Icon-lead.jpg" id="6" name="image7.jpg"/>
-                  <a:graphic>
+                  <wp:effectExtent l="0" t="0" r="0" b="0"/>
+                  <wp:docPr id="6" name="image7.jpg" descr="Google-Docs-Icon-lead.jpg"/>
+                  <wp:cNvGraphicFramePr/>
+                  <a:graphic xmlns:a="http://schemas.openxmlformats.org/drawingml/2006/main">
                     <a:graphicData uri="http://schemas.openxmlformats.org/drawingml/2006/picture">
-                      <pic:pic>
+                      <pic:pic xmlns:pic="http://schemas.openxmlformats.org/drawingml/2006/picture">
                         <pic:nvPicPr>
-                          <pic:cNvPr descr="Google-Docs-Icon-lead.jpg" id="0" name="image7.jpg"/>
+                          <pic:cNvPr id="0" name="image7.jpg" descr="Google-Docs-Icon-lead.jpg"/>
                           <pic:cNvPicPr preferRelativeResize="0"/>
                         </pic:nvPicPr>
                         <pic:blipFill>
-                          <a:blip r:embed="rId12"/>
-                          <a:srcRect b="0" l="0" r="0" t="0"/>
+                          <a:blip r:embed="rId6"/>
+                          <a:srcRect/>
                           <a:stretch>
                             <a:fillRect/>
                           </a:stretch>
@@ -1197,7 +1136,9 @@
                             <a:off x="0" y="0"/>
                             <a:ext cx="327898" cy="242888"/>
                           </a:xfrm>
-                          <a:prstGeom prst="rect"/>
+                          <a:prstGeom prst="rect">
+                            <a:avLst/>
+                          </a:prstGeom>
                           <a:ln/>
                         </pic:spPr>
                       </pic:pic>
@@ -1206,23 +1147,17 @@
                 </wp:inline>
               </w:drawing>
             </w:r>
-            <w:hyperlink r:id="rId13">
+            <w:hyperlink r:id="rId10">
               <w:r>
                 <w:rPr>
-                  <w:color w:val="1155cc"/>
+                  <w:color w:val="1155CC"/>
                   <w:sz w:val="20"/>
                   <w:szCs w:val="20"/>
                   <w:u w:val="single"/>
-                  <w:rtl w:val="0"/>
                 </w:rPr>
-                <w:t xml:space="preserve">Template: “Day 1: Group Notes”</w:t>
+                <w:t>Template: “Day 1: Group Notes”</w:t>
               </w:r>
             </w:hyperlink>
-            <w:r>
-              <w:rPr>
-                <w:rtl w:val="0"/>
-              </w:rPr>
-            </w:r>
           </w:p>
           <w:p>
             <w:pPr>
@@ -1230,30 +1165,33 @@
                 <w:ilvl w:val="0"/>
                 <w:numId w:val="6"/>
               </w:numPr>
-              <w:pBdr/>
-              <w:ind w:left="720" w:hanging="360"/>
-              <w:contextualSpacing w:val="1"/>
-              <w:rPr>
-                <w:sz w:val="20"/>
-                <w:szCs w:val="20"/>
-              </w:rPr>
-            </w:pPr>
-            <w:r>
+              <w:ind w:hanging="360"/>
+              <w:contextualSpacing/>
+              <w:rPr>
+                <w:sz w:val="20"/>
+                <w:szCs w:val="20"/>
+              </w:rPr>
+            </w:pPr>
+            <w:r>
+              <w:rPr>
+                <w:noProof/>
+              </w:rPr>
               <w:drawing>
-                <wp:inline distB="114300" distT="114300" distL="114300" distR="114300">
+                <wp:inline distT="114300" distB="114300" distL="114300" distR="114300">
                   <wp:extent cx="327898" cy="242888"/>
-                  <wp:effectExtent b="0" l="0" r="0" t="0"/>
-                  <wp:docPr descr="Google-Docs-Icon-lead.jpg" id="2" name="image3.jpg"/>
-                  <a:graphic>
+                  <wp:effectExtent l="0" t="0" r="0" b="0"/>
+                  <wp:docPr id="2" name="image3.jpg" descr="Google-Docs-Icon-lead.jpg"/>
+                  <wp:cNvGraphicFramePr/>
+                  <a:graphic xmlns:a="http://schemas.openxmlformats.org/drawingml/2006/main">
                     <a:graphicData uri="http://schemas.openxmlformats.org/drawingml/2006/picture">
-                      <pic:pic>
+                      <pic:pic xmlns:pic="http://schemas.openxmlformats.org/drawingml/2006/picture">
                         <pic:nvPicPr>
-                          <pic:cNvPr descr="Google-Docs-Icon-lead.jpg" id="0" name="image3.jpg"/>
+                          <pic:cNvPr id="0" name="image3.jpg" descr="Google-Docs-Icon-lead.jpg"/>
                           <pic:cNvPicPr preferRelativeResize="0"/>
                         </pic:nvPicPr>
                         <pic:blipFill>
-                          <a:blip r:embed="rId14"/>
-                          <a:srcRect b="0" l="0" r="0" t="0"/>
+                          <a:blip r:embed="rId6"/>
+                          <a:srcRect/>
                           <a:stretch>
                             <a:fillRect/>
                           </a:stretch>
@@ -1263,7 +1201,9 @@
                             <a:off x="0" y="0"/>
                             <a:ext cx="327898" cy="242888"/>
                           </a:xfrm>
-                          <a:prstGeom prst="rect"/>
+                          <a:prstGeom prst="rect">
+                            <a:avLst/>
+                          </a:prstGeom>
                           <a:ln/>
                         </pic:spPr>
                       </pic:pic>
@@ -1272,52 +1212,44 @@
                 </wp:inline>
               </w:drawing>
             </w:r>
-            <w:hyperlink r:id="rId15">
+            <w:hyperlink r:id="rId11">
               <w:r>
                 <w:rPr>
-                  <w:color w:val="1155cc"/>
+                  <w:color w:val="1155CC"/>
                   <w:sz w:val="20"/>
                   <w:szCs w:val="20"/>
                   <w:u w:val="single"/>
-                  <w:rtl w:val="0"/>
                 </w:rPr>
-                <w:t xml:space="preserve">Template: “Day 2: Group Notes”</w:t>
+                <w:t>Template: “Day 2: Group Notes”</w:t>
               </w:r>
             </w:hyperlink>
-            <w:r>
-              <w:rPr>
-                <w:rtl w:val="0"/>
-              </w:rPr>
-            </w:r>
           </w:p>
         </w:tc>
         <w:tc>
           <w:tcPr>
+            <w:tcW w:w="3015" w:type="dxa"/>
             <w:tcMar>
-              <w:top w:w="100.0" w:type="dxa"/>
-              <w:left w:w="100.0" w:type="dxa"/>
-              <w:bottom w:w="100.0" w:type="dxa"/>
-              <w:right w:w="100.0" w:type="dxa"/>
+              <w:top w:w="100" w:type="dxa"/>
+              <w:left w:w="100" w:type="dxa"/>
+              <w:bottom w:w="100" w:type="dxa"/>
+              <w:right w:w="100" w:type="dxa"/>
             </w:tcMar>
           </w:tcPr>
           <w:p>
             <w:pPr>
               <w:widowControl w:val="0"/>
-              <w:pBdr/>
-              <w:spacing w:line="240" w:lineRule="auto"/>
-              <w:contextualSpacing w:val="0"/>
-              <w:rPr>
-                <w:sz w:val="20"/>
-                <w:szCs w:val="20"/>
-              </w:rPr>
-            </w:pPr>
-            <w:r>
-              <w:rPr>
-                <w:sz w:val="20"/>
-                <w:szCs w:val="20"/>
-                <w:rtl w:val="0"/>
-              </w:rPr>
-              <w:t xml:space="preserve">During each event</w:t>
+              <w:spacing w:line="240" w:lineRule="auto"/>
+              <w:rPr>
+                <w:sz w:val="20"/>
+                <w:szCs w:val="20"/>
+              </w:rPr>
+            </w:pPr>
+            <w:r>
+              <w:rPr>
+                <w:sz w:val="20"/>
+                <w:szCs w:val="20"/>
+              </w:rPr>
+              <w:t>During each event</w:t>
             </w:r>
           </w:p>
         </w:tc>
@@ -1325,31 +1257,29 @@
       <w:tr>
         <w:tc>
           <w:tcPr>
+            <w:tcW w:w="7785" w:type="dxa"/>
             <w:tcMar>
-              <w:top w:w="100.0" w:type="dxa"/>
-              <w:left w:w="100.0" w:type="dxa"/>
-              <w:bottom w:w="100.0" w:type="dxa"/>
-              <w:right w:w="100.0" w:type="dxa"/>
+              <w:top w:w="100" w:type="dxa"/>
+              <w:left w:w="100" w:type="dxa"/>
+              <w:bottom w:w="100" w:type="dxa"/>
+              <w:right w:w="100" w:type="dxa"/>
             </w:tcMar>
           </w:tcPr>
           <w:p>
             <w:pPr>
               <w:widowControl w:val="0"/>
-              <w:pBdr/>
-              <w:spacing w:line="240" w:lineRule="auto"/>
-              <w:contextualSpacing w:val="0"/>
-              <w:rPr>
-                <w:sz w:val="20"/>
-                <w:szCs w:val="20"/>
-              </w:rPr>
-            </w:pPr>
-            <w:r>
-              <w:rPr>
-                <w:sz w:val="20"/>
-                <w:szCs w:val="20"/>
-                <w:rtl w:val="0"/>
-              </w:rPr>
-              <w:t xml:space="preserve">Post-mortem: What worked? What didn’t?</w:t>
+              <w:spacing w:line="240" w:lineRule="auto"/>
+              <w:rPr>
+                <w:sz w:val="20"/>
+                <w:szCs w:val="20"/>
+              </w:rPr>
+            </w:pPr>
+            <w:r>
+              <w:rPr>
+                <w:sz w:val="20"/>
+                <w:szCs w:val="20"/>
+              </w:rPr>
+              <w:t>Post-mortem: What worked? What didn’t?</w:t>
             </w:r>
           </w:p>
           <w:p>
@@ -1358,30 +1288,33 @@
                 <w:ilvl w:val="0"/>
                 <w:numId w:val="3"/>
               </w:numPr>
-              <w:pBdr/>
-              <w:ind w:left="720" w:hanging="360"/>
-              <w:contextualSpacing w:val="1"/>
-              <w:rPr>
-                <w:sz w:val="20"/>
-                <w:szCs w:val="20"/>
-              </w:rPr>
-            </w:pPr>
-            <w:r>
+              <w:ind w:hanging="360"/>
+              <w:contextualSpacing/>
+              <w:rPr>
+                <w:sz w:val="20"/>
+                <w:szCs w:val="20"/>
+              </w:rPr>
+            </w:pPr>
+            <w:r>
+              <w:rPr>
+                <w:noProof/>
+              </w:rPr>
               <w:drawing>
-                <wp:inline distB="114300" distT="114300" distL="114300" distR="114300">
+                <wp:inline distT="114300" distB="114300" distL="114300" distR="114300">
                   <wp:extent cx="327898" cy="242888"/>
-                  <wp:effectExtent b="0" l="0" r="0" t="0"/>
-                  <wp:docPr descr="Google-Docs-Icon-lead.jpg" id="4" name="image5.jpg"/>
-                  <a:graphic>
+                  <wp:effectExtent l="0" t="0" r="0" b="0"/>
+                  <wp:docPr id="4" name="image5.jpg" descr="Google-Docs-Icon-lead.jpg"/>
+                  <wp:cNvGraphicFramePr/>
+                  <a:graphic xmlns:a="http://schemas.openxmlformats.org/drawingml/2006/main">
                     <a:graphicData uri="http://schemas.openxmlformats.org/drawingml/2006/picture">
-                      <pic:pic>
+                      <pic:pic xmlns:pic="http://schemas.openxmlformats.org/drawingml/2006/picture">
                         <pic:nvPicPr>
-                          <pic:cNvPr descr="Google-Docs-Icon-lead.jpg" id="0" name="image5.jpg"/>
+                          <pic:cNvPr id="0" name="image5.jpg" descr="Google-Docs-Icon-lead.jpg"/>
                           <pic:cNvPicPr preferRelativeResize="0"/>
                         </pic:nvPicPr>
                         <pic:blipFill>
-                          <a:blip r:embed="rId16"/>
-                          <a:srcRect b="0" l="0" r="0" t="0"/>
+                          <a:blip r:embed="rId6"/>
+                          <a:srcRect/>
                           <a:stretch>
                             <a:fillRect/>
                           </a:stretch>
@@ -1391,7 +1324,9 @@
                             <a:off x="0" y="0"/>
                             <a:ext cx="327898" cy="242888"/>
                           </a:xfrm>
-                          <a:prstGeom prst="rect"/>
+                          <a:prstGeom prst="rect">
+                            <a:avLst/>
+                          </a:prstGeom>
                           <a:ln/>
                         </pic:spPr>
                       </pic:pic>
@@ -1400,52 +1335,44 @@
                 </wp:inline>
               </w:drawing>
             </w:r>
-            <w:hyperlink r:id="rId17">
+            <w:hyperlink r:id="rId12">
               <w:r>
                 <w:rPr>
-                  <w:color w:val="1155cc"/>
+                  <w:color w:val="1155CC"/>
                   <w:sz w:val="20"/>
                   <w:szCs w:val="20"/>
                   <w:u w:val="single"/>
-                  <w:rtl w:val="0"/>
                 </w:rPr>
-                <w:t xml:space="preserve">Template: “Post Mortem of Hack/Doc”</w:t>
+                <w:t>Template: “Post Mortem of Hack/Doc”</w:t>
               </w:r>
             </w:hyperlink>
-            <w:r>
-              <w:rPr>
-                <w:rtl w:val="0"/>
-              </w:rPr>
-            </w:r>
           </w:p>
         </w:tc>
         <w:tc>
           <w:tcPr>
+            <w:tcW w:w="3015" w:type="dxa"/>
             <w:tcMar>
-              <w:top w:w="100.0" w:type="dxa"/>
-              <w:left w:w="100.0" w:type="dxa"/>
-              <w:bottom w:w="100.0" w:type="dxa"/>
-              <w:right w:w="100.0" w:type="dxa"/>
+              <w:top w:w="100" w:type="dxa"/>
+              <w:left w:w="100" w:type="dxa"/>
+              <w:bottom w:w="100" w:type="dxa"/>
+              <w:right w:w="100" w:type="dxa"/>
             </w:tcMar>
           </w:tcPr>
           <w:p>
             <w:pPr>
               <w:widowControl w:val="0"/>
-              <w:pBdr/>
-              <w:spacing w:line="240" w:lineRule="auto"/>
-              <w:contextualSpacing w:val="0"/>
-              <w:rPr>
-                <w:sz w:val="20"/>
-                <w:szCs w:val="20"/>
-              </w:rPr>
-            </w:pPr>
-            <w:r>
-              <w:rPr>
-                <w:sz w:val="20"/>
-                <w:szCs w:val="20"/>
-                <w:rtl w:val="0"/>
-              </w:rPr>
-              <w:t xml:space="preserve">After each day; wrap-up 1-2 days afterward</w:t>
+              <w:spacing w:line="240" w:lineRule="auto"/>
+              <w:rPr>
+                <w:sz w:val="20"/>
+                <w:szCs w:val="20"/>
+              </w:rPr>
+            </w:pPr>
+            <w:r>
+              <w:rPr>
+                <w:sz w:val="20"/>
+                <w:szCs w:val="20"/>
+              </w:rPr>
+              <w:t>After each day; wrap-up 1-2 days afterward</w:t>
             </w:r>
           </w:p>
         </w:tc>
@@ -1453,90 +1380,79 @@
       <w:tr>
         <w:tc>
           <w:tcPr>
+            <w:tcW w:w="7785" w:type="dxa"/>
             <w:tcMar>
-              <w:top w:w="100.0" w:type="dxa"/>
-              <w:left w:w="100.0" w:type="dxa"/>
-              <w:bottom w:w="100.0" w:type="dxa"/>
-              <w:right w:w="100.0" w:type="dxa"/>
+              <w:top w:w="100" w:type="dxa"/>
+              <w:left w:w="100" w:type="dxa"/>
+              <w:bottom w:w="100" w:type="dxa"/>
+              <w:right w:w="100" w:type="dxa"/>
             </w:tcMar>
           </w:tcPr>
           <w:p>
             <w:pPr>
               <w:widowControl w:val="0"/>
-              <w:pBdr/>
-              <w:spacing w:line="240" w:lineRule="auto"/>
-              <w:contextualSpacing w:val="0"/>
-              <w:rPr>
-                <w:sz w:val="20"/>
-                <w:szCs w:val="20"/>
-              </w:rPr>
-            </w:pPr>
-            <w:r>
-              <w:rPr>
-                <w:sz w:val="20"/>
-                <w:szCs w:val="20"/>
-                <w:rtl w:val="0"/>
-              </w:rPr>
-              <w:t xml:space="preserve">Wrap-up and setting up additional code/doc sprints</w:t>
+              <w:spacing w:line="240" w:lineRule="auto"/>
+              <w:rPr>
+                <w:sz w:val="20"/>
+                <w:szCs w:val="20"/>
+              </w:rPr>
+            </w:pPr>
+            <w:r>
+              <w:rPr>
+                <w:sz w:val="20"/>
+                <w:szCs w:val="20"/>
+              </w:rPr>
+              <w:t>Wrap-up and setting up additional code/doc sprints</w:t>
             </w:r>
           </w:p>
         </w:tc>
         <w:tc>
           <w:tcPr>
+            <w:tcW w:w="3015" w:type="dxa"/>
             <w:tcMar>
-              <w:top w:w="100.0" w:type="dxa"/>
-              <w:left w:w="100.0" w:type="dxa"/>
-              <w:bottom w:w="100.0" w:type="dxa"/>
-              <w:right w:w="100.0" w:type="dxa"/>
+              <w:top w:w="100" w:type="dxa"/>
+              <w:left w:w="100" w:type="dxa"/>
+              <w:bottom w:w="100" w:type="dxa"/>
+              <w:right w:w="100" w:type="dxa"/>
             </w:tcMar>
           </w:tcPr>
           <w:p>
             <w:pPr>
               <w:widowControl w:val="0"/>
-              <w:pBdr/>
-              <w:spacing w:line="240" w:lineRule="auto"/>
-              <w:contextualSpacing w:val="0"/>
-              <w:rPr>
-                <w:sz w:val="20"/>
-                <w:szCs w:val="20"/>
-              </w:rPr>
-            </w:pPr>
-            <w:r>
-              <w:rPr>
-                <w:sz w:val="20"/>
-                <w:szCs w:val="20"/>
-                <w:rtl w:val="0"/>
-              </w:rPr>
-              <w:t xml:space="preserve">1-2 weeks afterward</w:t>
+              <w:spacing w:line="240" w:lineRule="auto"/>
+              <w:rPr>
+                <w:sz w:val="20"/>
+                <w:szCs w:val="20"/>
+              </w:rPr>
+            </w:pPr>
+            <w:r>
+              <w:rPr>
+                <w:sz w:val="20"/>
+                <w:szCs w:val="20"/>
+              </w:rPr>
+              <w:t>1-2 weeks afterward</w:t>
             </w:r>
           </w:p>
         </w:tc>
       </w:tr>
     </w:tbl>
-    <w:p>
-      <w:pPr>
-        <w:pBdr/>
-        <w:contextualSpacing w:val="0"/>
-        <w:rPr/>
-      </w:pPr>
-      <w:r>
-        <w:rPr>
-          <w:rtl w:val="0"/>
-        </w:rPr>
-      </w:r>
-    </w:p>
+    <w:p/>
     <w:sectPr>
-      <w:pgSz w:h="15840" w:w="12240"/>
-      <w:pgMar w:bottom="720" w:top="720" w:left="720" w:right="720" w:header="0"/>
+      <w:pgSz w:w="12240" w:h="15840"/>
+      <w:pgMar w:top="720" w:right="720" w:bottom="720" w:left="720" w:header="0" w:footer="720" w:gutter="0"/>
       <w:pgNumType w:start="1"/>
+      <w:cols w:space="720"/>
     </w:sectPr>
   </w:body>
 </w:document>
 </file>
 
 <file path=word/numbering.xml><?xml version="1.0" encoding="utf-8"?>
-<w:numbering xmlns:mc="http://schemas.openxmlformats.org/markup-compatibility/2006" xmlns:o="urn:schemas-microsoft-com:office:office" xmlns:r="http://schemas.openxmlformats.org/officeDocument/2006/relationships" xmlns:m="http://schemas.openxmlformats.org/officeDocument/2006/math" xmlns:v="urn:schemas-microsoft-com:vml" xmlns:wp="http://schemas.openxmlformats.org/drawingml/2006/wordprocessingDrawing" xmlns:w10="urn:schemas-microsoft-com:office:word" xmlns:w="http://schemas.openxmlformats.org/wordprocessingml/2006/main" xmlns:wne="http://schemas.microsoft.com/office/word/2006/wordml" xmlns:sl="http://schemas.openxmlformats.org/schemaLibrary/2006/main" xmlns:a="http://schemas.openxmlformats.org/drawingml/2006/main" xmlns:pic="http://schemas.openxmlformats.org/drawingml/2006/picture" xmlns:c="http://schemas.openxmlformats.org/drawingml/2006/chart" xmlns:lc="http://schemas.openxmlformats.org/drawingml/2006/lockedCanvas" xmlns:dgm="http://schemas.openxmlformats.org/drawingml/2006/diagram" xmlns:wps="http://schemas.microsoft.com/office/word/2010/wordprocessingShape" xmlns:wpg="http://schemas.microsoft.com/office/word/2010/wordprocessingGroup">
-  <w:abstractNum w:abstractNumId="1">
+<w:numbering xmlns:wpc="http://schemas.microsoft.com/office/word/2010/wordprocessingCanvas" xmlns:mc="http://schemas.openxmlformats.org/markup-compatibility/2006" xmlns:o="urn:schemas-microsoft-com:office:office" xmlns:r="http://schemas.openxmlformats.org/officeDocument/2006/relationships" xmlns:m="http://schemas.openxmlformats.org/officeDocument/2006/math" xmlns:v="urn:schemas-microsoft-com:vml" xmlns:wp14="http://schemas.microsoft.com/office/word/2010/wordprocessingDrawing" xmlns:wp="http://schemas.openxmlformats.org/drawingml/2006/wordprocessingDrawing" xmlns:w10="urn:schemas-microsoft-com:office:word" xmlns:w="http://schemas.openxmlformats.org/wordprocessingml/2006/main" xmlns:w14="http://schemas.microsoft.com/office/word/2010/wordml" xmlns:w15="http://schemas.microsoft.com/office/word/2012/wordml" xmlns:wpg="http://schemas.microsoft.com/office/word/2010/wordprocessingGroup" xmlns:wpi="http://schemas.microsoft.com/office/word/2010/wordprocessingInk" xmlns:wne="http://schemas.microsoft.com/office/word/2006/wordml" xmlns:wps="http://schemas.microsoft.com/office/word/2010/wordprocessingShape" mc:Ignorable="w14 w15 wp14">
+  <w:abstractNum w:abstractNumId="0" w15:restartNumberingAfterBreak="0">
+    <w:nsid w:val="083D37CB"/>
+    <w:multiLevelType w:val="multilevel"/>
+    <w:tmpl w:val="566A8872"/>
     <w:lvl w:ilvl="0">
       <w:start w:val="1"/>
       <w:numFmt w:val="decimal"/>
@@ -1646,7 +1562,10 @@
       </w:rPr>
     </w:lvl>
   </w:abstractNum>
-  <w:abstractNum w:abstractNumId="2">
+  <w:abstractNum w:abstractNumId="1" w15:restartNumberingAfterBreak="0">
+    <w:nsid w:val="0C901CFD"/>
+    <w:multiLevelType w:val="multilevel"/>
+    <w:tmpl w:val="89FAAD0E"/>
     <w:lvl w:ilvl="0">
       <w:start w:val="1"/>
       <w:numFmt w:val="decimal"/>
@@ -1756,7 +1675,10 @@
       </w:rPr>
     </w:lvl>
   </w:abstractNum>
-  <w:abstractNum w:abstractNumId="3">
+  <w:abstractNum w:abstractNumId="2" w15:restartNumberingAfterBreak="0">
+    <w:nsid w:val="1C4124F9"/>
+    <w:multiLevelType w:val="multilevel"/>
+    <w:tmpl w:val="2B14EA90"/>
     <w:lvl w:ilvl="0">
       <w:start w:val="1"/>
       <w:numFmt w:val="decimal"/>
@@ -1866,7 +1788,10 @@
       </w:rPr>
     </w:lvl>
   </w:abstractNum>
-  <w:abstractNum w:abstractNumId="4">
+  <w:abstractNum w:abstractNumId="3" w15:restartNumberingAfterBreak="0">
+    <w:nsid w:val="24A03E62"/>
+    <w:multiLevelType w:val="multilevel"/>
+    <w:tmpl w:val="F5009AF0"/>
     <w:lvl w:ilvl="0">
       <w:start w:val="1"/>
       <w:numFmt w:val="decimal"/>
@@ -1976,7 +1901,10 @@
       </w:rPr>
     </w:lvl>
   </w:abstractNum>
-  <w:abstractNum w:abstractNumId="5">
+  <w:abstractNum w:abstractNumId="4" w15:restartNumberingAfterBreak="0">
+    <w:nsid w:val="31235577"/>
+    <w:multiLevelType w:val="multilevel"/>
+    <w:tmpl w:val="1520B6CC"/>
     <w:lvl w:ilvl="0">
       <w:start w:val="1"/>
       <w:numFmt w:val="decimal"/>
@@ -2086,7 +2014,10 @@
       </w:rPr>
     </w:lvl>
   </w:abstractNum>
-  <w:abstractNum w:abstractNumId="6">
+  <w:abstractNum w:abstractNumId="5" w15:restartNumberingAfterBreak="0">
+    <w:nsid w:val="45801203"/>
+    <w:multiLevelType w:val="multilevel"/>
+    <w:tmpl w:val="82601C98"/>
     <w:lvl w:ilvl="0">
       <w:start w:val="1"/>
       <w:numFmt w:val="decimal"/>
@@ -2196,7 +2127,10 @@
       </w:rPr>
     </w:lvl>
   </w:abstractNum>
-  <w:abstractNum w:abstractNumId="7">
+  <w:abstractNum w:abstractNumId="6" w15:restartNumberingAfterBreak="0">
+    <w:nsid w:val="4CD84F18"/>
+    <w:multiLevelType w:val="multilevel"/>
+    <w:tmpl w:val="11A0A136"/>
     <w:lvl w:ilvl="0">
       <w:start w:val="1"/>
       <w:numFmt w:val="decimal"/>
@@ -2307,74 +2241,433 @@
     </w:lvl>
   </w:abstractNum>
   <w:num w:numId="1">
-    <w:abstractNumId w:val="1"/>
+    <w:abstractNumId w:val="4"/>
   </w:num>
   <w:num w:numId="2">
+    <w:abstractNumId w:val="3"/>
+  </w:num>
+  <w:num w:numId="3">
+    <w:abstractNumId w:val="5"/>
+  </w:num>
+  <w:num w:numId="4">
     <w:abstractNumId w:val="2"/>
   </w:num>
-  <w:num w:numId="3">
-    <w:abstractNumId w:val="3"/>
-  </w:num>
-  <w:num w:numId="4">
-    <w:abstractNumId w:val="4"/>
-  </w:num>
   <w:num w:numId="5">
-    <w:abstractNumId w:val="5"/>
+    <w:abstractNumId w:val="1"/>
   </w:num>
   <w:num w:numId="6">
     <w:abstractNumId w:val="6"/>
   </w:num>
   <w:num w:numId="7">
-    <w:abstractNumId w:val="7"/>
+    <w:abstractNumId w:val="0"/>
   </w:num>
 </w:numbering>
 </file>
 
 <file path=word/styles.xml><?xml version="1.0" encoding="utf-8"?>
-<w:styles xmlns:mc="http://schemas.openxmlformats.org/markup-compatibility/2006" xmlns:o="urn:schemas-microsoft-com:office:office" xmlns:r="http://schemas.openxmlformats.org/officeDocument/2006/relationships" xmlns:m="http://schemas.openxmlformats.org/officeDocument/2006/math" xmlns:v="urn:schemas-microsoft-com:vml" xmlns:wp="http://schemas.openxmlformats.org/drawingml/2006/wordprocessingDrawing" xmlns:w10="urn:schemas-microsoft-com:office:word" xmlns:w="http://schemas.openxmlformats.org/wordprocessingml/2006/main" xmlns:wne="http://schemas.microsoft.com/office/word/2006/wordml" xmlns:sl="http://schemas.openxmlformats.org/schemaLibrary/2006/main" xmlns:a="http://schemas.openxmlformats.org/drawingml/2006/main" xmlns:pic="http://schemas.openxmlformats.org/drawingml/2006/picture" xmlns:c="http://schemas.openxmlformats.org/drawingml/2006/chart" xmlns:lc="http://schemas.openxmlformats.org/drawingml/2006/lockedCanvas" xmlns:dgm="http://schemas.openxmlformats.org/drawingml/2006/diagram" xmlns:wps="http://schemas.microsoft.com/office/word/2010/wordprocessingShape" xmlns:wpg="http://schemas.microsoft.com/office/word/2010/wordprocessingGroup">
+<w:styles xmlns:mc="http://schemas.openxmlformats.org/markup-compatibility/2006" xmlns:r="http://schemas.openxmlformats.org/officeDocument/2006/relationships" xmlns:w="http://schemas.openxmlformats.org/wordprocessingml/2006/main" xmlns:w14="http://schemas.microsoft.com/office/word/2010/wordml" xmlns:w15="http://schemas.microsoft.com/office/word/2012/wordml" mc:Ignorable="w14 w15">
   <w:docDefaults>
     <w:rPrDefault>
       <w:rPr>
-        <w:rFonts w:ascii="Arial" w:cs="Arial" w:eastAsia="Arial" w:hAnsi="Arial"/>
-        <w:b w:val="0"/>
-        <w:i w:val="0"/>
-        <w:smallCaps w:val="0"/>
-        <w:strike w:val="0"/>
+        <w:rFonts w:ascii="Arial" w:eastAsia="Arial" w:hAnsi="Arial" w:cs="Arial"/>
         <w:color w:val="000000"/>
         <w:sz w:val="22"/>
         <w:szCs w:val="22"/>
-        <w:u w:val="none"/>
-        <w:vertAlign w:val="baseline"/>
+        <w:lang w:val="en-US" w:eastAsia="en-US" w:bidi="ar-SA"/>
       </w:rPr>
     </w:rPrDefault>
     <w:pPrDefault>
       <w:pPr>
-        <w:keepNext w:val="0"/>
-        <w:keepLines w:val="0"/>
-        <w:widowControl w:val="1"/>
-        <w:pBdr/>
-        <w:spacing w:after="0" w:before="0" w:line="276" w:lineRule="auto"/>
-        <w:ind w:left="0" w:right="0" w:firstLine="0"/>
-        <w:jc w:val="left"/>
+        <w:spacing w:line="276" w:lineRule="auto"/>
       </w:pPr>
     </w:pPrDefault>
   </w:docDefaults>
-  <w:style w:type="paragraph" w:styleId="Normal" w:default="1">
-    <w:name w:val="normal"/>
-  </w:style>
-  <w:style w:type="table" w:styleId="TableNormal" w:default="1">
-    <w:name w:val="Table Normal"/>
+  <w:latentStyles w:defLockedState="0" w:defUIPriority="99" w:defSemiHidden="0" w:defUnhideWhenUsed="0" w:defQFormat="0" w:count="371">
+    <w:lsdException w:name="Normal" w:uiPriority="0" w:qFormat="1"/>
+    <w:lsdException w:name="heading 1" w:uiPriority="9" w:qFormat="1"/>
+    <w:lsdException w:name="heading 2" w:semiHidden="1" w:uiPriority="9" w:unhideWhenUsed="1" w:qFormat="1"/>
+    <w:lsdException w:name="heading 3" w:semiHidden="1" w:uiPriority="9" w:unhideWhenUsed="1" w:qFormat="1"/>
+    <w:lsdException w:name="heading 4" w:semiHidden="1" w:uiPriority="9" w:unhideWhenUsed="1" w:qFormat="1"/>
+    <w:lsdException w:name="heading 5" w:semiHidden="1" w:uiPriority="9" w:unhideWhenUsed="1" w:qFormat="1"/>
+    <w:lsdException w:name="heading 6" w:semiHidden="1" w:uiPriority="9" w:unhideWhenUsed="1" w:qFormat="1"/>
+    <w:lsdException w:name="heading 7" w:semiHidden="1" w:uiPriority="9" w:unhideWhenUsed="1" w:qFormat="1"/>
+    <w:lsdException w:name="heading 8" w:semiHidden="1" w:uiPriority="9" w:unhideWhenUsed="1" w:qFormat="1"/>
+    <w:lsdException w:name="heading 9" w:semiHidden="1" w:uiPriority="9" w:unhideWhenUsed="1" w:qFormat="1"/>
+    <w:lsdException w:name="index 1" w:semiHidden="1" w:unhideWhenUsed="1"/>
+    <w:lsdException w:name="index 2" w:semiHidden="1" w:unhideWhenUsed="1"/>
+    <w:lsdException w:name="index 3" w:semiHidden="1" w:unhideWhenUsed="1"/>
+    <w:lsdException w:name="index 4" w:semiHidden="1" w:unhideWhenUsed="1"/>
+    <w:lsdException w:name="index 5" w:semiHidden="1" w:unhideWhenUsed="1"/>
+    <w:lsdException w:name="index 6" w:semiHidden="1" w:unhideWhenUsed="1"/>
+    <w:lsdException w:name="index 7" w:semiHidden="1" w:unhideWhenUsed="1"/>
+    <w:lsdException w:name="index 8" w:semiHidden="1" w:unhideWhenUsed="1"/>
+    <w:lsdException w:name="index 9" w:semiHidden="1" w:unhideWhenUsed="1"/>
+    <w:lsdException w:name="toc 1" w:semiHidden="1" w:uiPriority="39" w:unhideWhenUsed="1"/>
+    <w:lsdException w:name="toc 2" w:semiHidden="1" w:uiPriority="39" w:unhideWhenUsed="1"/>
+    <w:lsdException w:name="toc 3" w:semiHidden="1" w:uiPriority="39" w:unhideWhenUsed="1"/>
+    <w:lsdException w:name="toc 4" w:semiHidden="1" w:uiPriority="39" w:unhideWhenUsed="1"/>
+    <w:lsdException w:name="toc 5" w:semiHidden="1" w:uiPriority="39" w:unhideWhenUsed="1"/>
+    <w:lsdException w:name="toc 6" w:semiHidden="1" w:uiPriority="39" w:unhideWhenUsed="1"/>
+    <w:lsdException w:name="toc 7" w:semiHidden="1" w:uiPriority="39" w:unhideWhenUsed="1"/>
+    <w:lsdException w:name="toc 8" w:semiHidden="1" w:uiPriority="39" w:unhideWhenUsed="1"/>
+    <w:lsdException w:name="toc 9" w:semiHidden="1" w:uiPriority="39" w:unhideWhenUsed="1"/>
+    <w:lsdException w:name="Normal Indent" w:semiHidden="1" w:unhideWhenUsed="1"/>
+    <w:lsdException w:name="footnote text" w:semiHidden="1" w:unhideWhenUsed="1"/>
+    <w:lsdException w:name="annotation text" w:semiHidden="1" w:unhideWhenUsed="1"/>
+    <w:lsdException w:name="header" w:semiHidden="1" w:unhideWhenUsed="1"/>
+    <w:lsdException w:name="footer" w:semiHidden="1" w:unhideWhenUsed="1"/>
+    <w:lsdException w:name="index heading" w:semiHidden="1" w:unhideWhenUsed="1"/>
+    <w:lsdException w:name="caption" w:semiHidden="1" w:uiPriority="35" w:unhideWhenUsed="1" w:qFormat="1"/>
+    <w:lsdException w:name="table of figures" w:semiHidden="1" w:unhideWhenUsed="1"/>
+    <w:lsdException w:name="envelope address" w:semiHidden="1" w:unhideWhenUsed="1"/>
+    <w:lsdException w:name="envelope return" w:semiHidden="1" w:unhideWhenUsed="1"/>
+    <w:lsdException w:name="footnote reference" w:semiHidden="1" w:unhideWhenUsed="1"/>
+    <w:lsdException w:name="annotation reference" w:semiHidden="1" w:unhideWhenUsed="1"/>
+    <w:lsdException w:name="line number" w:semiHidden="1" w:unhideWhenUsed="1"/>
+    <w:lsdException w:name="page number" w:semiHidden="1" w:unhideWhenUsed="1"/>
+    <w:lsdException w:name="endnote reference" w:semiHidden="1" w:unhideWhenUsed="1"/>
+    <w:lsdException w:name="endnote text" w:semiHidden="1" w:unhideWhenUsed="1"/>
+    <w:lsdException w:name="table of authorities" w:semiHidden="1" w:unhideWhenUsed="1"/>
+    <w:lsdException w:name="macro" w:semiHidden="1" w:unhideWhenUsed="1"/>
+    <w:lsdException w:name="toa heading" w:semiHidden="1" w:unhideWhenUsed="1"/>
+    <w:lsdException w:name="List" w:semiHidden="1" w:unhideWhenUsed="1"/>
+    <w:lsdException w:name="List Bullet" w:semiHidden="1" w:unhideWhenUsed="1"/>
+    <w:lsdException w:name="List Number" w:semiHidden="1" w:unhideWhenUsed="1"/>
+    <w:lsdException w:name="List 2" w:semiHidden="1" w:unhideWhenUsed="1"/>
+    <w:lsdException w:name="List 3" w:semiHidden="1" w:unhideWhenUsed="1"/>
+    <w:lsdException w:name="List 4" w:semiHidden="1" w:unhideWhenUsed="1"/>
+    <w:lsdException w:name="List 5" w:semiHidden="1" w:unhideWhenUsed="1"/>
+    <w:lsdException w:name="List Bullet 2" w:semiHidden="1" w:unhideWhenUsed="1"/>
+    <w:lsdException w:name="List Bullet 3" w:semiHidden="1" w:unhideWhenUsed="1"/>
+    <w:lsdException w:name="List Bullet 4" w:semiHidden="1" w:unhideWhenUsed="1"/>
+    <w:lsdException w:name="List Bullet 5" w:semiHidden="1" w:unhideWhenUsed="1"/>
+    <w:lsdException w:name="List Number 2" w:semiHidden="1" w:unhideWhenUsed="1"/>
+    <w:lsdException w:name="List Number 3" w:semiHidden="1" w:unhideWhenUsed="1"/>
+    <w:lsdException w:name="List Number 4" w:semiHidden="1" w:unhideWhenUsed="1"/>
+    <w:lsdException w:name="List Number 5" w:semiHidden="1" w:unhideWhenUsed="1"/>
+    <w:lsdException w:name="Title" w:uiPriority="10" w:qFormat="1"/>
+    <w:lsdException w:name="Closing" w:semiHidden="1" w:unhideWhenUsed="1"/>
+    <w:lsdException w:name="Signature" w:semiHidden="1" w:unhideWhenUsed="1"/>
+    <w:lsdException w:name="Default Paragraph Font" w:semiHidden="1" w:uiPriority="1" w:unhideWhenUsed="1"/>
+    <w:lsdException w:name="Body Text" w:semiHidden="1" w:unhideWhenUsed="1"/>
+    <w:lsdException w:name="Body Text Indent" w:semiHidden="1" w:unhideWhenUsed="1"/>
+    <w:lsdException w:name="List Continue" w:semiHidden="1" w:unhideWhenUsed="1"/>
+    <w:lsdException w:name="List Continue 2" w:semiHidden="1" w:unhideWhenUsed="1"/>
+    <w:lsdException w:name="List Continue 3" w:semiHidden="1" w:unhideWhenUsed="1"/>
+    <w:lsdException w:name="List Continue 4" w:semiHidden="1" w:unhideWhenUsed="1"/>
+    <w:lsdException w:name="List Continue 5" w:semiHidden="1" w:unhideWhenUsed="1"/>
+    <w:lsdException w:name="Message Header" w:semiHidden="1" w:unhideWhenUsed="1"/>
+    <w:lsdException w:name="Subtitle" w:uiPriority="11" w:qFormat="1"/>
+    <w:lsdException w:name="Salutation" w:semiHidden="1" w:unhideWhenUsed="1"/>
+    <w:lsdException w:name="Date" w:semiHidden="1" w:unhideWhenUsed="1"/>
+    <w:lsdException w:name="Body Text First Indent" w:semiHidden="1" w:unhideWhenUsed="1"/>
+    <w:lsdException w:name="Body Text First Indent 2" w:semiHidden="1" w:unhideWhenUsed="1"/>
+    <w:lsdException w:name="Note Heading" w:semiHidden="1" w:unhideWhenUsed="1"/>
+    <w:lsdException w:name="Body Text 2" w:semiHidden="1" w:unhideWhenUsed="1"/>
+    <w:lsdException w:name="Body Text 3" w:semiHidden="1" w:unhideWhenUsed="1"/>
+    <w:lsdException w:name="Body Text Indent 2" w:semiHidden="1" w:unhideWhenUsed="1"/>
+    <w:lsdException w:name="Body Text Indent 3" w:semiHidden="1" w:unhideWhenUsed="1"/>
+    <w:lsdException w:name="Block Text" w:semiHidden="1" w:unhideWhenUsed="1"/>
+    <w:lsdException w:name="Hyperlink" w:semiHidden="1" w:unhideWhenUsed="1"/>
+    <w:lsdException w:name="FollowedHyperlink" w:semiHidden="1" w:unhideWhenUsed="1"/>
+    <w:lsdException w:name="Strong" w:uiPriority="22" w:qFormat="1"/>
+    <w:lsdException w:name="Emphasis" w:uiPriority="20" w:qFormat="1"/>
+    <w:lsdException w:name="Document Map" w:semiHidden="1" w:unhideWhenUsed="1"/>
+    <w:lsdException w:name="Plain Text" w:semiHidden="1" w:unhideWhenUsed="1"/>
+    <w:lsdException w:name="E-mail Signature" w:semiHidden="1" w:unhideWhenUsed="1"/>
+    <w:lsdException w:name="HTML Top of Form" w:semiHidden="1" w:unhideWhenUsed="1"/>
+    <w:lsdException w:name="HTML Bottom of Form" w:semiHidden="1" w:unhideWhenUsed="1"/>
+    <w:lsdException w:name="Normal (Web)" w:semiHidden="1" w:unhideWhenUsed="1"/>
+    <w:lsdException w:name="HTML Acronym" w:semiHidden="1" w:unhideWhenUsed="1"/>
+    <w:lsdException w:name="HTML Address" w:semiHidden="1" w:unhideWhenUsed="1"/>
+    <w:lsdException w:name="HTML Cite" w:semiHidden="1" w:unhideWhenUsed="1"/>
+    <w:lsdException w:name="HTML Code" w:semiHidden="1" w:unhideWhenUsed="1"/>
+    <w:lsdException w:name="HTML Definition" w:semiHidden="1" w:unhideWhenUsed="1"/>
+    <w:lsdException w:name="HTML Keyboard" w:semiHidden="1" w:unhideWhenUsed="1"/>
+    <w:lsdException w:name="HTML Preformatted" w:semiHidden="1" w:unhideWhenUsed="1"/>
+    <w:lsdException w:name="HTML Sample" w:semiHidden="1" w:unhideWhenUsed="1"/>
+    <w:lsdException w:name="HTML Typewriter" w:semiHidden="1" w:unhideWhenUsed="1"/>
+    <w:lsdException w:name="HTML Variable" w:semiHidden="1" w:unhideWhenUsed="1"/>
+    <w:lsdException w:name="Normal Table" w:semiHidden="1" w:unhideWhenUsed="1"/>
+    <w:lsdException w:name="annotation subject" w:semiHidden="1" w:unhideWhenUsed="1"/>
+    <w:lsdException w:name="No List" w:semiHidden="1" w:unhideWhenUsed="1"/>
+    <w:lsdException w:name="Outline List 1" w:semiHidden="1" w:unhideWhenUsed="1"/>
+    <w:lsdException w:name="Outline List 2" w:semiHidden="1" w:unhideWhenUsed="1"/>
+    <w:lsdException w:name="Outline List 3" w:semiHidden="1" w:unhideWhenUsed="1"/>
+    <w:lsdException w:name="Table Simple 1" w:semiHidden="1" w:unhideWhenUsed="1"/>
+    <w:lsdException w:name="Table Simple 2" w:semiHidden="1" w:unhideWhenUsed="1"/>
+    <w:lsdException w:name="Table Simple 3" w:semiHidden="1" w:unhideWhenUsed="1"/>
+    <w:lsdException w:name="Table Classic 1" w:semiHidden="1" w:unhideWhenUsed="1"/>
+    <w:lsdException w:name="Table Classic 2" w:semiHidden="1" w:unhideWhenUsed="1"/>
+    <w:lsdException w:name="Table Classic 3" w:semiHidden="1" w:unhideWhenUsed="1"/>
+    <w:lsdException w:name="Table Classic 4" w:semiHidden="1" w:unhideWhenUsed="1"/>
+    <w:lsdException w:name="Table Colorful 1" w:semiHidden="1" w:unhideWhenUsed="1"/>
+    <w:lsdException w:name="Table Colorful 2" w:semiHidden="1" w:unhideWhenUsed="1"/>
+    <w:lsdException w:name="Table Colorful 3" w:semiHidden="1" w:unhideWhenUsed="1"/>
+    <w:lsdException w:name="Table Columns 1" w:semiHidden="1" w:unhideWhenUsed="1"/>
+    <w:lsdException w:name="Table Columns 2" w:semiHidden="1" w:unhideWhenUsed="1"/>
+    <w:lsdException w:name="Table Columns 3" w:semiHidden="1" w:unhideWhenUsed="1"/>
+    <w:lsdException w:name="Table Columns 4" w:semiHidden="1" w:unhideWhenUsed="1"/>
+    <w:lsdException w:name="Table Columns 5" w:semiHidden="1" w:unhideWhenUsed="1"/>
+    <w:lsdException w:name="Table Grid 1" w:semiHidden="1" w:unhideWhenUsed="1"/>
+    <w:lsdException w:name="Table Grid 2" w:semiHidden="1" w:unhideWhenUsed="1"/>
+    <w:lsdException w:name="Table Grid 3" w:semiHidden="1" w:unhideWhenUsed="1"/>
+    <w:lsdException w:name="Table Grid 4" w:semiHidden="1" w:unhideWhenUsed="1"/>
+    <w:lsdException w:name="Table Grid 5" w:semiHidden="1" w:unhideWhenUsed="1"/>
+    <w:lsdException w:name="Table Grid 6" w:semiHidden="1" w:unhideWhenUsed="1"/>
+    <w:lsdException w:name="Table Grid 7" w:semiHidden="1" w:unhideWhenUsed="1"/>
+    <w:lsdException w:name="Table Grid 8" w:semiHidden="1" w:unhideWhenUsed="1"/>
+    <w:lsdException w:name="Table List 1" w:semiHidden="1" w:unhideWhenUsed="1"/>
+    <w:lsdException w:name="Table List 2" w:semiHidden="1" w:unhideWhenUsed="1"/>
+    <w:lsdException w:name="Table List 3" w:semiHidden="1" w:unhideWhenUsed="1"/>
+    <w:lsdException w:name="Table List 4" w:semiHidden="1" w:unhideWhenUsed="1"/>
+    <w:lsdException w:name="Table List 5" w:semiHidden="1" w:unhideWhenUsed="1"/>
+    <w:lsdException w:name="Table List 6" w:semiHidden="1" w:unhideWhenUsed="1"/>
+    <w:lsdException w:name="Table List 7" w:semiHidden="1" w:unhideWhenUsed="1"/>
+    <w:lsdException w:name="Table List 8" w:semiHidden="1" w:unhideWhenUsed="1"/>
+    <w:lsdException w:name="Table 3D effects 1" w:semiHidden="1" w:unhideWhenUsed="1"/>
+    <w:lsdException w:name="Table 3D effects 2" w:semiHidden="1" w:unhideWhenUsed="1"/>
+    <w:lsdException w:name="Table 3D effects 3" w:semiHidden="1" w:unhideWhenUsed="1"/>
+    <w:lsdException w:name="Table Contemporary" w:semiHidden="1" w:unhideWhenUsed="1"/>
+    <w:lsdException w:name="Table Elegant" w:semiHidden="1" w:unhideWhenUsed="1"/>
+    <w:lsdException w:name="Table Professional" w:semiHidden="1" w:unhideWhenUsed="1"/>
+    <w:lsdException w:name="Table Subtle 1" w:semiHidden="1" w:unhideWhenUsed="1"/>
+    <w:lsdException w:name="Table Subtle 2" w:semiHidden="1" w:unhideWhenUsed="1"/>
+    <w:lsdException w:name="Table Web 1" w:semiHidden="1" w:unhideWhenUsed="1"/>
+    <w:lsdException w:name="Table Web 2" w:semiHidden="1" w:unhideWhenUsed="1"/>
+    <w:lsdException w:name="Table Web 3" w:semiHidden="1" w:unhideWhenUsed="1"/>
+    <w:lsdException w:name="Balloon Text" w:semiHidden="1" w:unhideWhenUsed="1"/>
+    <w:lsdException w:name="Table Grid" w:uiPriority="39"/>
+    <w:lsdException w:name="Table Theme" w:semiHidden="1" w:unhideWhenUsed="1"/>
+    <w:lsdException w:name="Placeholder Text" w:semiHidden="1"/>
+    <w:lsdException w:name="No Spacing" w:uiPriority="1" w:qFormat="1"/>
+    <w:lsdException w:name="Light Shading" w:uiPriority="60"/>
+    <w:lsdException w:name="Light List" w:uiPriority="61"/>
+    <w:lsdException w:name="Light Grid" w:uiPriority="62"/>
+    <w:lsdException w:name="Medium Shading 1" w:uiPriority="63"/>
+    <w:lsdException w:name="Medium Shading 2" w:uiPriority="64"/>
+    <w:lsdException w:name="Medium List 1" w:uiPriority="65"/>
+    <w:lsdException w:name="Medium List 2" w:uiPriority="66"/>
+    <w:lsdException w:name="Medium Grid 1" w:uiPriority="67"/>
+    <w:lsdException w:name="Medium Grid 2" w:uiPriority="68"/>
+    <w:lsdException w:name="Medium Grid 3" w:uiPriority="69"/>
+    <w:lsdException w:name="Dark List" w:uiPriority="70"/>
+    <w:lsdException w:name="Colorful Shading" w:uiPriority="71"/>
+    <w:lsdException w:name="Colorful List" w:uiPriority="72"/>
+    <w:lsdException w:name="Colorful Grid" w:uiPriority="73"/>
+    <w:lsdException w:name="Light Shading Accent 1" w:uiPriority="60"/>
+    <w:lsdException w:name="Light List Accent 1" w:uiPriority="61"/>
+    <w:lsdException w:name="Light Grid Accent 1" w:uiPriority="62"/>
+    <w:lsdException w:name="Medium Shading 1 Accent 1" w:uiPriority="63"/>
+    <w:lsdException w:name="Medium Shading 2 Accent 1" w:uiPriority="64"/>
+    <w:lsdException w:name="Medium List 1 Accent 1" w:uiPriority="65"/>
+    <w:lsdException w:name="Revision" w:semiHidden="1"/>
+    <w:lsdException w:name="List Paragraph" w:uiPriority="34" w:qFormat="1"/>
+    <w:lsdException w:name="Quote" w:uiPriority="29" w:qFormat="1"/>
+    <w:lsdException w:name="Intense Quote" w:uiPriority="30" w:qFormat="1"/>
+    <w:lsdException w:name="Medium List 2 Accent 1" w:uiPriority="66"/>
+    <w:lsdException w:name="Medium Grid 1 Accent 1" w:uiPriority="67"/>
+    <w:lsdException w:name="Medium Grid 2 Accent 1" w:uiPriority="68"/>
+    <w:lsdException w:name="Medium Grid 3 Accent 1" w:uiPriority="69"/>
+    <w:lsdException w:name="Dark List Accent 1" w:uiPriority="70"/>
+    <w:lsdException w:name="Colorful Shading Accent 1" w:uiPriority="71"/>
+    <w:lsdException w:name="Colorful List Accent 1" w:uiPriority="72"/>
+    <w:lsdException w:name="Colorful Grid Accent 1" w:uiPriority="73"/>
+    <w:lsdException w:name="Light Shading Accent 2" w:uiPriority="60"/>
+    <w:lsdException w:name="Light List Accent 2" w:uiPriority="61"/>
+    <w:lsdException w:name="Light Grid Accent 2" w:uiPriority="62"/>
+    <w:lsdException w:name="Medium Shading 1 Accent 2" w:uiPriority="63"/>
+    <w:lsdException w:name="Medium Shading 2 Accent 2" w:uiPriority="64"/>
+    <w:lsdException w:name="Medium List 1 Accent 2" w:uiPriority="65"/>
+    <w:lsdException w:name="Medium List 2 Accent 2" w:uiPriority="66"/>
+    <w:lsdException w:name="Medium Grid 1 Accent 2" w:uiPriority="67"/>
+    <w:lsdException w:name="Medium Grid 2 Accent 2" w:uiPriority="68"/>
+    <w:lsdException w:name="Medium Grid 3 Accent 2" w:uiPriority="69"/>
+    <w:lsdException w:name="Dark List Accent 2" w:uiPriority="70"/>
+    <w:lsdException w:name="Colorful Shading Accent 2" w:uiPriority="71"/>
+    <w:lsdException w:name="Colorful List Accent 2" w:uiPriority="72"/>
+    <w:lsdException w:name="Colorful Grid Accent 2" w:uiPriority="73"/>
+    <w:lsdException w:name="Light Shading Accent 3" w:uiPriority="60"/>
+    <w:lsdException w:name="Light List Accent 3" w:uiPriority="61"/>
+    <w:lsdException w:name="Light Grid Accent 3" w:uiPriority="62"/>
+    <w:lsdException w:name="Medium Shading 1 Accent 3" w:uiPriority="63"/>
+    <w:lsdException w:name="Medium Shading 2 Accent 3" w:uiPriority="64"/>
+    <w:lsdException w:name="Medium List 1 Accent 3" w:uiPriority="65"/>
+    <w:lsdException w:name="Medium List 2 Accent 3" w:uiPriority="66"/>
+    <w:lsdException w:name="Medium Grid 1 Accent 3" w:uiPriority="67"/>
+    <w:lsdException w:name="Medium Grid 2 Accent 3" w:uiPriority="68"/>
+    <w:lsdException w:name="Medium Grid 3 Accent 3" w:uiPriority="69"/>
+    <w:lsdException w:name="Dark List Accent 3" w:uiPriority="70"/>
+    <w:lsdException w:name="Colorful Shading Accent 3" w:uiPriority="71"/>
+    <w:lsdException w:name="Colorful List Accent 3" w:uiPriority="72"/>
+    <w:lsdException w:name="Colorful Grid Accent 3" w:uiPriority="73"/>
+    <w:lsdException w:name="Light Shading Accent 4" w:uiPriority="60"/>
+    <w:lsdException w:name="Light List Accent 4" w:uiPriority="61"/>
+    <w:lsdException w:name="Light Grid Accent 4" w:uiPriority="62"/>
+    <w:lsdException w:name="Medium Shading 1 Accent 4" w:uiPriority="63"/>
+    <w:lsdException w:name="Medium Shading 2 Accent 4" w:uiPriority="64"/>
+    <w:lsdException w:name="Medium List 1 Accent 4" w:uiPriority="65"/>
+    <w:lsdException w:name="Medium List 2 Accent 4" w:uiPriority="66"/>
+    <w:lsdException w:name="Medium Grid 1 Accent 4" w:uiPriority="67"/>
+    <w:lsdException w:name="Medium Grid 2 Accent 4" w:uiPriority="68"/>
+    <w:lsdException w:name="Medium Grid 3 Accent 4" w:uiPriority="69"/>
+    <w:lsdException w:name="Dark List Accent 4" w:uiPriority="70"/>
+    <w:lsdException w:name="Colorful Shading Accent 4" w:uiPriority="71"/>
+    <w:lsdException w:name="Colorful List Accent 4" w:uiPriority="72"/>
+    <w:lsdException w:name="Colorful Grid Accent 4" w:uiPriority="73"/>
+    <w:lsdException w:name="Light Shading Accent 5" w:uiPriority="60"/>
+    <w:lsdException w:name="Light List Accent 5" w:uiPriority="61"/>
+    <w:lsdException w:name="Light Grid Accent 5" w:uiPriority="62"/>
+    <w:lsdException w:name="Medium Shading 1 Accent 5" w:uiPriority="63"/>
+    <w:lsdException w:name="Medium Shading 2 Accent 5" w:uiPriority="64"/>
+    <w:lsdException w:name="Medium List 1 Accent 5" w:uiPriority="65"/>
+    <w:lsdException w:name="Medium List 2 Accent 5" w:uiPriority="66"/>
+    <w:lsdException w:name="Medium Grid 1 Accent 5" w:uiPriority="67"/>
+    <w:lsdException w:name="Medium Grid 2 Accent 5" w:uiPriority="68"/>
+    <w:lsdException w:name="Medium Grid 3 Accent 5" w:uiPriority="69"/>
+    <w:lsdException w:name="Dark List Accent 5" w:uiPriority="70"/>
+    <w:lsdException w:name="Colorful Shading Accent 5" w:uiPriority="71"/>
+    <w:lsdException w:name="Colorful List Accent 5" w:uiPriority="72"/>
+    <w:lsdException w:name="Colorful Grid Accent 5" w:uiPriority="73"/>
+    <w:lsdException w:name="Light Shading Accent 6" w:uiPriority="60"/>
+    <w:lsdException w:name="Light List Accent 6" w:uiPriority="61"/>
+    <w:lsdException w:name="Light Grid Accent 6" w:uiPriority="62"/>
+    <w:lsdException w:name="Medium Shading 1 Accent 6" w:uiPriority="63"/>
+    <w:lsdException w:name="Medium Shading 2 Accent 6" w:uiPriority="64"/>
+    <w:lsdException w:name="Medium List 1 Accent 6" w:uiPriority="65"/>
+    <w:lsdException w:name="Medium List 2 Accent 6" w:uiPriority="66"/>
+    <w:lsdException w:name="Medium Grid 1 Accent 6" w:uiPriority="67"/>
+    <w:lsdException w:name="Medium Grid 2 Accent 6" w:uiPriority="68"/>
+    <w:lsdException w:name="Medium Grid 3 Accent 6" w:uiPriority="69"/>
+    <w:lsdException w:name="Dark List Accent 6" w:uiPriority="70"/>
+    <w:lsdException w:name="Colorful Shading Accent 6" w:uiPriority="71"/>
+    <w:lsdException w:name="Colorful List Accent 6" w:uiPriority="72"/>
+    <w:lsdException w:name="Colorful Grid Accent 6" w:uiPriority="73"/>
+    <w:lsdException w:name="Subtle Emphasis" w:uiPriority="19" w:qFormat="1"/>
+    <w:lsdException w:name="Intense Emphasis" w:uiPriority="21" w:qFormat="1"/>
+    <w:lsdException w:name="Subtle Reference" w:uiPriority="31" w:qFormat="1"/>
+    <w:lsdException w:name="Intense Reference" w:uiPriority="32" w:qFormat="1"/>
+    <w:lsdException w:name="Book Title" w:uiPriority="33" w:qFormat="1"/>
+    <w:lsdException w:name="Bibliography" w:semiHidden="1" w:uiPriority="37" w:unhideWhenUsed="1"/>
+    <w:lsdException w:name="TOC Heading" w:semiHidden="1" w:uiPriority="39" w:unhideWhenUsed="1" w:qFormat="1"/>
+    <w:lsdException w:name="Plain Table 1" w:uiPriority="41"/>
+    <w:lsdException w:name="Plain Table 2" w:uiPriority="42"/>
+    <w:lsdException w:name="Plain Table 3" w:uiPriority="43"/>
+    <w:lsdException w:name="Plain Table 4" w:uiPriority="44"/>
+    <w:lsdException w:name="Plain Table 5" w:uiPriority="45"/>
+    <w:lsdException w:name="Grid Table Light" w:uiPriority="40"/>
+    <w:lsdException w:name="Grid Table 1 Light" w:uiPriority="46"/>
+    <w:lsdException w:name="Grid Table 2" w:uiPriority="47"/>
+    <w:lsdException w:name="Grid Table 3" w:uiPriority="48"/>
+    <w:lsdException w:name="Grid Table 4" w:uiPriority="49"/>
+    <w:lsdException w:name="Grid Table 5 Dark" w:uiPriority="50"/>
+    <w:lsdException w:name="Grid Table 6 Colorful" w:uiPriority="51"/>
+    <w:lsdException w:name="Grid Table 7 Colorful" w:uiPriority="52"/>
+    <w:lsdException w:name="Grid Table 1 Light Accent 1" w:uiPriority="46"/>
+    <w:lsdException w:name="Grid Table 2 Accent 1" w:uiPriority="47"/>
+    <w:lsdException w:name="Grid Table 3 Accent 1" w:uiPriority="48"/>
+    <w:lsdException w:name="Grid Table 4 Accent 1" w:uiPriority="49"/>
+    <w:lsdException w:name="Grid Table 5 Dark Accent 1" w:uiPriority="50"/>
+    <w:lsdException w:name="Grid Table 6 Colorful Accent 1" w:uiPriority="51"/>
+    <w:lsdException w:name="Grid Table 7 Colorful Accent 1" w:uiPriority="52"/>
+    <w:lsdException w:name="Grid Table 1 Light Accent 2" w:uiPriority="46"/>
+    <w:lsdException w:name="Grid Table 2 Accent 2" w:uiPriority="47"/>
+    <w:lsdException w:name="Grid Table 3 Accent 2" w:uiPriority="48"/>
+    <w:lsdException w:name="Grid Table 4 Accent 2" w:uiPriority="49"/>
+    <w:lsdException w:name="Grid Table 5 Dark Accent 2" w:uiPriority="50"/>
+    <w:lsdException w:name="Grid Table 6 Colorful Accent 2" w:uiPriority="51"/>
+    <w:lsdException w:name="Grid Table 7 Colorful Accent 2" w:uiPriority="52"/>
+    <w:lsdException w:name="Grid Table 1 Light Accent 3" w:uiPriority="46"/>
+    <w:lsdException w:name="Grid Table 2 Accent 3" w:uiPriority="47"/>
+    <w:lsdException w:name="Grid Table 3 Accent 3" w:uiPriority="48"/>
+    <w:lsdException w:name="Grid Table 4 Accent 3" w:uiPriority="49"/>
+    <w:lsdException w:name="Grid Table 5 Dark Accent 3" w:uiPriority="50"/>
+    <w:lsdException w:name="Grid Table 6 Colorful Accent 3" w:uiPriority="51"/>
+    <w:lsdException w:name="Grid Table 7 Colorful Accent 3" w:uiPriority="52"/>
+    <w:lsdException w:name="Grid Table 1 Light Accent 4" w:uiPriority="46"/>
+    <w:lsdException w:name="Grid Table 2 Accent 4" w:uiPriority="47"/>
+    <w:lsdException w:name="Grid Table 3 Accent 4" w:uiPriority="48"/>
+    <w:lsdException w:name="Grid Table 4 Accent 4" w:uiPriority="49"/>
+    <w:lsdException w:name="Grid Table 5 Dark Accent 4" w:uiPriority="50"/>
+    <w:lsdException w:name="Grid Table 6 Colorful Accent 4" w:uiPriority="51"/>
+    <w:lsdException w:name="Grid Table 7 Colorful Accent 4" w:uiPriority="52"/>
+    <w:lsdException w:name="Grid Table 1 Light Accent 5" w:uiPriority="46"/>
+    <w:lsdException w:name="Grid Table 2 Accent 5" w:uiPriority="47"/>
+    <w:lsdException w:name="Grid Table 3 Accent 5" w:uiPriority="48"/>
+    <w:lsdException w:name="Grid Table 4 Accent 5" w:uiPriority="49"/>
+    <w:lsdException w:name="Grid Table 5 Dark Accent 5" w:uiPriority="50"/>
+    <w:lsdException w:name="Grid Table 6 Colorful Accent 5" w:uiPriority="51"/>
+    <w:lsdException w:name="Grid Table 7 Colorful Accent 5" w:uiPriority="52"/>
+    <w:lsdException w:name="Grid Table 1 Light Accent 6" w:uiPriority="46"/>
+    <w:lsdException w:name="Grid Table 2 Accent 6" w:uiPriority="47"/>
+    <w:lsdException w:name="Grid Table 3 Accent 6" w:uiPriority="48"/>
+    <w:lsdException w:name="Grid Table 4 Accent 6" w:uiPriority="49"/>
+    <w:lsdException w:name="Grid Table 5 Dark Accent 6" w:uiPriority="50"/>
+    <w:lsdException w:name="Grid Table 6 Colorful Accent 6" w:uiPriority="51"/>
+    <w:lsdException w:name="Grid Table 7 Colorful Accent 6" w:uiPriority="52"/>
+    <w:lsdException w:name="List Table 1 Light" w:uiPriority="46"/>
+    <w:lsdException w:name="List Table 2" w:uiPriority="47"/>
+    <w:lsdException w:name="List Table 3" w:uiPriority="48"/>
+    <w:lsdException w:name="List Table 4" w:uiPriority="49"/>
+    <w:lsdException w:name="List Table 5 Dark" w:uiPriority="50"/>
+    <w:lsdException w:name="List Table 6 Colorful" w:uiPriority="51"/>
+    <w:lsdException w:name="List Table 7 Colorful" w:uiPriority="52"/>
+    <w:lsdException w:name="List Table 1 Light Accent 1" w:uiPriority="46"/>
+    <w:lsdException w:name="List Table 2 Accent 1" w:uiPriority="47"/>
+    <w:lsdException w:name="List Table 3 Accent 1" w:uiPriority="48"/>
+    <w:lsdException w:name="List Table 4 Accent 1" w:uiPriority="49"/>
+    <w:lsdException w:name="List Table 5 Dark Accent 1" w:uiPriority="50"/>
+    <w:lsdException w:name="List Table 6 Colorful Accent 1" w:uiPriority="51"/>
+    <w:lsdException w:name="List Table 7 Colorful Accent 1" w:uiPriority="52"/>
+    <w:lsdException w:name="List Table 1 Light Accent 2" w:uiPriority="46"/>
+    <w:lsdException w:name="List Table 2 Accent 2" w:uiPriority="47"/>
+    <w:lsdException w:name="List Table 3 Accent 2" w:uiPriority="48"/>
+    <w:lsdException w:name="List Table 4 Accent 2" w:uiPriority="49"/>
+    <w:lsdException w:name="List Table 5 Dark Accent 2" w:uiPriority="50"/>
+    <w:lsdException w:name="List Table 6 Colorful Accent 2" w:uiPriority="51"/>
+    <w:lsdException w:name="List Table 7 Colorful Accent 2" w:uiPriority="52"/>
+    <w:lsdException w:name="List Table 1 Light Accent 3" w:uiPriority="46"/>
+    <w:lsdException w:name="List Table 2 Accent 3" w:uiPriority="47"/>
+    <w:lsdException w:name="List Table 3 Accent 3" w:uiPriority="48"/>
+    <w:lsdException w:name="List Table 4 Accent 3" w:uiPriority="49"/>
+    <w:lsdException w:name="List Table 5 Dark Accent 3" w:uiPriority="50"/>
+    <w:lsdException w:name="List Table 6 Colorful Accent 3" w:uiPriority="51"/>
+    <w:lsdException w:name="List Table 7 Colorful Accent 3" w:uiPriority="52"/>
+    <w:lsdException w:name="List Table 1 Light Accent 4" w:uiPriority="46"/>
+    <w:lsdException w:name="List Table 2 Accent 4" w:uiPriority="47"/>
+    <w:lsdException w:name="List Table 3 Accent 4" w:uiPriority="48"/>
+    <w:lsdException w:name="List Table 4 Accent 4" w:uiPriority="49"/>
+    <w:lsdException w:name="List Table 5 Dark Accent 4" w:uiPriority="50"/>
+    <w:lsdException w:name="List Table 6 Colorful Accent 4" w:uiPriority="51"/>
+    <w:lsdException w:name="List Table 7 Colorful Accent 4" w:uiPriority="52"/>
+    <w:lsdException w:name="List Table 1 Light Accent 5" w:uiPriority="46"/>
+    <w:lsdException w:name="List Table 2 Accent 5" w:uiPriority="47"/>
+    <w:lsdException w:name="List Table 3 Accent 5" w:uiPriority="48"/>
+    <w:lsdException w:name="List Table 4 Accent 5" w:uiPriority="49"/>
+    <w:lsdException w:name="List Table 5 Dark Accent 5" w:uiPriority="50"/>
+    <w:lsdException w:name="List Table 6 Colorful Accent 5" w:uiPriority="51"/>
+    <w:lsdException w:name="List Table 7 Colorful Accent 5" w:uiPriority="52"/>
+    <w:lsdException w:name="List Table 1 Light Accent 6" w:uiPriority="46"/>
+    <w:lsdException w:name="List Table 2 Accent 6" w:uiPriority="47"/>
+    <w:lsdException w:name="List Table 3 Accent 6" w:uiPriority="48"/>
+    <w:lsdException w:name="List Table 4 Accent 6" w:uiPriority="49"/>
+    <w:lsdException w:name="List Table 5 Dark Accent 6" w:uiPriority="50"/>
+    <w:lsdException w:name="List Table 6 Colorful Accent 6" w:uiPriority="51"/>
+    <w:lsdException w:name="List Table 7 Colorful Accent 6" w:uiPriority="52"/>
+  </w:latentStyles>
+  <w:style w:type="paragraph" w:default="1" w:styleId="Normal">
+    <w:name w:val="Normal"/>
   </w:style>
   <w:style w:type="paragraph" w:styleId="Heading1">
     <w:name w:val="heading 1"/>
     <w:basedOn w:val="Normal"/>
     <w:next w:val="Normal"/>
     <w:pPr>
-      <w:keepNext w:val="1"/>
-      <w:keepLines w:val="1"/>
-      <w:pBdr/>
-      <w:spacing w:after="120" w:before="400" w:lineRule="auto"/>
-      <w:contextualSpacing w:val="1"/>
+      <w:keepNext/>
+      <w:keepLines/>
+      <w:spacing w:before="400" w:after="120"/>
+      <w:contextualSpacing/>
+      <w:outlineLvl w:val="0"/>
     </w:pPr>
     <w:rPr>
       <w:sz w:val="40"/>
@@ -2386,14 +2679,13 @@
     <w:basedOn w:val="Normal"/>
     <w:next w:val="Normal"/>
     <w:pPr>
-      <w:keepNext w:val="1"/>
-      <w:keepLines w:val="1"/>
-      <w:pBdr/>
-      <w:spacing w:after="120" w:before="360" w:lineRule="auto"/>
-      <w:contextualSpacing w:val="1"/>
+      <w:keepNext/>
+      <w:keepLines/>
+      <w:spacing w:before="360" w:after="120"/>
+      <w:contextualSpacing/>
+      <w:outlineLvl w:val="1"/>
     </w:pPr>
     <w:rPr>
-      <w:b w:val="0"/>
       <w:sz w:val="32"/>
       <w:szCs w:val="32"/>
     </w:rPr>
@@ -2403,14 +2695,13 @@
     <w:basedOn w:val="Normal"/>
     <w:next w:val="Normal"/>
     <w:pPr>
-      <w:keepNext w:val="1"/>
-      <w:keepLines w:val="1"/>
-      <w:pBdr/>
-      <w:spacing w:after="80" w:before="320" w:lineRule="auto"/>
-      <w:contextualSpacing w:val="1"/>
+      <w:keepNext/>
+      <w:keepLines/>
+      <w:spacing w:before="320" w:after="80"/>
+      <w:contextualSpacing/>
+      <w:outlineLvl w:val="2"/>
     </w:pPr>
     <w:rPr>
-      <w:b w:val="0"/>
       <w:color w:val="434343"/>
       <w:sz w:val="28"/>
       <w:szCs w:val="28"/>
@@ -2421,11 +2712,11 @@
     <w:basedOn w:val="Normal"/>
     <w:next w:val="Normal"/>
     <w:pPr>
-      <w:keepNext w:val="1"/>
-      <w:keepLines w:val="1"/>
-      <w:pBdr/>
-      <w:spacing w:after="80" w:before="280" w:lineRule="auto"/>
-      <w:contextualSpacing w:val="1"/>
+      <w:keepNext/>
+      <w:keepLines/>
+      <w:spacing w:before="280" w:after="80"/>
+      <w:contextualSpacing/>
+      <w:outlineLvl w:val="3"/>
     </w:pPr>
     <w:rPr>
       <w:color w:val="666666"/>
@@ -2438,16 +2729,14 @@
     <w:basedOn w:val="Normal"/>
     <w:next w:val="Normal"/>
     <w:pPr>
-      <w:keepNext w:val="1"/>
-      <w:keepLines w:val="1"/>
-      <w:pBdr/>
-      <w:spacing w:after="80" w:before="240" w:lineRule="auto"/>
-      <w:contextualSpacing w:val="1"/>
+      <w:keepNext/>
+      <w:keepLines/>
+      <w:spacing w:before="240" w:after="80"/>
+      <w:contextualSpacing/>
+      <w:outlineLvl w:val="4"/>
     </w:pPr>
     <w:rPr>
       <w:color w:val="666666"/>
-      <w:sz w:val="22"/>
-      <w:szCs w:val="22"/>
     </w:rPr>
   </w:style>
   <w:style w:type="paragraph" w:styleId="Heading6">
@@ -2455,29 +2744,53 @@
     <w:basedOn w:val="Normal"/>
     <w:next w:val="Normal"/>
     <w:pPr>
-      <w:keepNext w:val="1"/>
-      <w:keepLines w:val="1"/>
-      <w:pBdr/>
-      <w:spacing w:after="80" w:before="240" w:lineRule="auto"/>
-      <w:contextualSpacing w:val="1"/>
+      <w:keepNext/>
+      <w:keepLines/>
+      <w:spacing w:before="240" w:after="80"/>
+      <w:contextualSpacing/>
+      <w:outlineLvl w:val="5"/>
     </w:pPr>
     <w:rPr>
-      <w:i w:val="1"/>
+      <w:i/>
       <w:color w:val="666666"/>
-      <w:sz w:val="22"/>
-      <w:szCs w:val="22"/>
     </w:rPr>
+  </w:style>
+  <w:style w:type="character" w:default="1" w:styleId="DefaultParagraphFont">
+    <w:name w:val="Default Paragraph Font"/>
+    <w:uiPriority w:val="1"/>
+    <w:semiHidden/>
+    <w:unhideWhenUsed/>
+  </w:style>
+  <w:style w:type="table" w:default="1" w:styleId="TableNormal">
+    <w:name w:val="Normal Table"/>
+    <w:uiPriority w:val="99"/>
+    <w:semiHidden/>
+    <w:unhideWhenUsed/>
+    <w:tblPr>
+      <w:tblInd w:w="0" w:type="dxa"/>
+      <w:tblCellMar>
+        <w:top w:w="0" w:type="dxa"/>
+        <w:left w:w="108" w:type="dxa"/>
+        <w:bottom w:w="0" w:type="dxa"/>
+        <w:right w:w="108" w:type="dxa"/>
+      </w:tblCellMar>
+    </w:tblPr>
+  </w:style>
+  <w:style w:type="numbering" w:default="1" w:styleId="NoList">
+    <w:name w:val="No List"/>
+    <w:uiPriority w:val="99"/>
+    <w:semiHidden/>
+    <w:unhideWhenUsed/>
   </w:style>
   <w:style w:type="paragraph" w:styleId="Title">
     <w:name w:val="Title"/>
     <w:basedOn w:val="Normal"/>
     <w:next w:val="Normal"/>
     <w:pPr>
-      <w:keepNext w:val="1"/>
-      <w:keepLines w:val="1"/>
-      <w:pBdr/>
-      <w:spacing w:after="60" w:before="0" w:lineRule="auto"/>
-      <w:contextualSpacing w:val="1"/>
+      <w:keepNext/>
+      <w:keepLines/>
+      <w:spacing w:after="60"/>
+      <w:contextualSpacing/>
     </w:pPr>
     <w:rPr>
       <w:sz w:val="52"/>
@@ -2489,38 +2802,284 @@
     <w:basedOn w:val="Normal"/>
     <w:next w:val="Normal"/>
     <w:pPr>
-      <w:keepNext w:val="1"/>
-      <w:keepLines w:val="1"/>
-      <w:pBdr/>
-      <w:spacing w:after="320" w:before="0" w:lineRule="auto"/>
-      <w:contextualSpacing w:val="1"/>
+      <w:keepNext/>
+      <w:keepLines/>
+      <w:spacing w:after="320"/>
+      <w:contextualSpacing/>
     </w:pPr>
     <w:rPr>
-      <w:rFonts w:ascii="Arial" w:cs="Arial" w:eastAsia="Arial" w:hAnsi="Arial"/>
-      <w:i w:val="0"/>
       <w:color w:val="666666"/>
       <w:sz w:val="30"/>
       <w:szCs w:val="30"/>
     </w:rPr>
   </w:style>
-  <w:style w:type="table" w:styleId="Table1">
+  <w:style w:type="table" w:customStyle="1" w:styleId="a">
     <w:basedOn w:val="TableNormal"/>
     <w:tblPr>
       <w:tblStyleRowBandSize w:val="1"/>
       <w:tblStyleColBandSize w:val="1"/>
     </w:tblPr>
-    <w:tblStylePr w:type="band1Horz"/>
-    <w:tblStylePr w:type="band1Vert"/>
-    <w:tblStylePr w:type="band2Horz"/>
-    <w:tblStylePr w:type="band2Vert"/>
-    <w:tblStylePr w:type="firstCol"/>
-    <w:tblStylePr w:type="firstRow"/>
-    <w:tblStylePr w:type="lastCol"/>
-    <w:tblStylePr w:type="lastRow"/>
-    <w:tblStylePr w:type="neCell"/>
-    <w:tblStylePr w:type="nwCell"/>
-    <w:tblStylePr w:type="seCell"/>
-    <w:tblStylePr w:type="swCell"/>
   </w:style>
 </w:styles>
+</file>
+
+<file path=word/theme/theme1.xml><?xml version="1.0" encoding="utf-8"?>
+<a:theme xmlns:a="http://schemas.openxmlformats.org/drawingml/2006/main" name="Office Theme">
+  <a:themeElements>
+    <a:clrScheme name="Office">
+      <a:dk1>
+        <a:sysClr val="windowText" lastClr="000000"/>
+      </a:dk1>
+      <a:lt1>
+        <a:sysClr val="window" lastClr="FFFFFF"/>
+      </a:lt1>
+      <a:dk2>
+        <a:srgbClr val="44546A"/>
+      </a:dk2>
+      <a:lt2>
+        <a:srgbClr val="E7E6E6"/>
+      </a:lt2>
+      <a:accent1>
+        <a:srgbClr val="5B9BD5"/>
+      </a:accent1>
+      <a:accent2>
+        <a:srgbClr val="ED7D31"/>
+      </a:accent2>
+      <a:accent3>
+        <a:srgbClr val="A5A5A5"/>
+      </a:accent3>
+      <a:accent4>
+        <a:srgbClr val="FFC000"/>
+      </a:accent4>
+      <a:accent5>
+        <a:srgbClr val="4472C4"/>
+      </a:accent5>
+      <a:accent6>
+        <a:srgbClr val="70AD47"/>
+      </a:accent6>
+      <a:hlink>
+        <a:srgbClr val="0563C1"/>
+      </a:hlink>
+      <a:folHlink>
+        <a:srgbClr val="954F72"/>
+      </a:folHlink>
+    </a:clrScheme>
+    <a:fontScheme name="Office">
+      <a:majorFont>
+        <a:latin typeface="Calibri Light" panose="020F0302020204030204"/>
+        <a:ea typeface=""/>
+        <a:cs typeface=""/>
+        <a:font script="Jpan" typeface="ＭＳ ゴシック"/>
+        <a:font script="Hang" typeface="맑은 고딕"/>
+        <a:font script="Hans" typeface="宋体"/>
+        <a:font script="Hant" typeface="新細明體"/>
+        <a:font script="Arab" typeface="Times New Roman"/>
+        <a:font script="Hebr" typeface="Times New Roman"/>
+        <a:font script="Thai" typeface="Angsana New"/>
+        <a:font script="Ethi" typeface="Nyala"/>
+        <a:font script="Beng" typeface="Vrinda"/>
+        <a:font script="Gujr" typeface="Shruti"/>
+        <a:font script="Khmr" typeface="MoolBoran"/>
+        <a:font script="Knda" typeface="Tunga"/>
+        <a:font script="Guru" typeface="Raavi"/>
+        <a:font script="Cans" typeface="Euphemia"/>
+        <a:font script="Cher" typeface="Plantagenet Cherokee"/>
+        <a:font script="Yiii" typeface="Microsoft Yi Baiti"/>
+        <a:font script="Tibt" typeface="Microsoft Himalaya"/>
+        <a:font script="Thaa" typeface="MV Boli"/>
+        <a:font script="Deva" typeface="Mangal"/>
+        <a:font script="Telu" typeface="Gautami"/>
+        <a:font script="Taml" typeface="Latha"/>
+        <a:font script="Syrc" typeface="Estrangelo Edessa"/>
+        <a:font script="Orya" typeface="Kalinga"/>
+        <a:font script="Mlym" typeface="Kartika"/>
+        <a:font script="Laoo" typeface="DokChampa"/>
+        <a:font script="Sinh" typeface="Iskoola Pota"/>
+        <a:font script="Mong" typeface="Mongolian Baiti"/>
+        <a:font script="Viet" typeface="Times New Roman"/>
+        <a:font script="Uigh" typeface="Microsoft Uighur"/>
+        <a:font script="Geor" typeface="Sylfaen"/>
+      </a:majorFont>
+      <a:minorFont>
+        <a:latin typeface="Calibri" panose="020F0502020204030204"/>
+        <a:ea typeface=""/>
+        <a:cs typeface=""/>
+        <a:font script="Jpan" typeface="ＭＳ 明朝"/>
+        <a:font script="Hang" typeface="맑은 고딕"/>
+        <a:font script="Hans" typeface="宋体"/>
+        <a:font script="Hant" typeface="新細明體"/>
+        <a:font script="Arab" typeface="Arial"/>
+        <a:font script="Hebr" typeface="Arial"/>
+        <a:font script="Thai" typeface="Cordia New"/>
+        <a:font script="Ethi" typeface="Nyala"/>
+        <a:font script="Beng" typeface="Vrinda"/>
+        <a:font script="Gujr" typeface="Shruti"/>
+        <a:font script="Khmr" typeface="DaunPenh"/>
+        <a:font script="Knda" typeface="Tunga"/>
+        <a:font script="Guru" typeface="Raavi"/>
+        <a:font script="Cans" typeface="Euphemia"/>
+        <a:font script="Cher" typeface="Plantagenet Cherokee"/>
+        <a:font script="Yiii" typeface="Microsoft Yi Baiti"/>
+        <a:font script="Tibt" typeface="Microsoft Himalaya"/>
+        <a:font script="Thaa" typeface="MV Boli"/>
+        <a:font script="Deva" typeface="Mangal"/>
+        <a:font script="Telu" typeface="Gautami"/>
+        <a:font script="Taml" typeface="Latha"/>
+        <a:font script="Syrc" typeface="Estrangelo Edessa"/>
+        <a:font script="Orya" typeface="Kalinga"/>
+        <a:font script="Mlym" typeface="Kartika"/>
+        <a:font script="Laoo" typeface="DokChampa"/>
+        <a:font script="Sinh" typeface="Iskoola Pota"/>
+        <a:font script="Mong" typeface="Mongolian Baiti"/>
+        <a:font script="Viet" typeface="Arial"/>
+        <a:font script="Uigh" typeface="Microsoft Uighur"/>
+        <a:font script="Geor" typeface="Sylfaen"/>
+      </a:minorFont>
+    </a:fontScheme>
+    <a:fmtScheme name="Office">
+      <a:fillStyleLst>
+        <a:solidFill>
+          <a:schemeClr val="phClr"/>
+        </a:solidFill>
+        <a:gradFill rotWithShape="1">
+          <a:gsLst>
+            <a:gs pos="0">
+              <a:schemeClr val="phClr">
+                <a:lumMod val="110000"/>
+                <a:satMod val="105000"/>
+                <a:tint val="67000"/>
+              </a:schemeClr>
+            </a:gs>
+            <a:gs pos="50000">
+              <a:schemeClr val="phClr">
+                <a:lumMod val="105000"/>
+                <a:satMod val="103000"/>
+                <a:tint val="73000"/>
+              </a:schemeClr>
+            </a:gs>
+            <a:gs pos="100000">
+              <a:schemeClr val="phClr">
+                <a:lumMod val="105000"/>
+                <a:satMod val="109000"/>
+                <a:tint val="81000"/>
+              </a:schemeClr>
+            </a:gs>
+          </a:gsLst>
+          <a:lin ang="5400000" scaled="0"/>
+        </a:gradFill>
+        <a:gradFill rotWithShape="1">
+          <a:gsLst>
+            <a:gs pos="0">
+              <a:schemeClr val="phClr">
+                <a:satMod val="103000"/>
+                <a:lumMod val="102000"/>
+                <a:tint val="94000"/>
+              </a:schemeClr>
+            </a:gs>
+            <a:gs pos="50000">
+              <a:schemeClr val="phClr">
+                <a:satMod val="110000"/>
+                <a:lumMod val="100000"/>
+                <a:shade val="100000"/>
+              </a:schemeClr>
+            </a:gs>
+            <a:gs pos="100000">
+              <a:schemeClr val="phClr">
+                <a:lumMod val="99000"/>
+                <a:satMod val="120000"/>
+                <a:shade val="78000"/>
+              </a:schemeClr>
+            </a:gs>
+          </a:gsLst>
+          <a:lin ang="5400000" scaled="0"/>
+        </a:gradFill>
+      </a:fillStyleLst>
+      <a:lnStyleLst>
+        <a:ln w="6350" cap="flat" cmpd="sng" algn="ctr">
+          <a:solidFill>
+            <a:schemeClr val="phClr"/>
+          </a:solidFill>
+          <a:prstDash val="solid"/>
+          <a:miter lim="800000"/>
+        </a:ln>
+        <a:ln w="12700" cap="flat" cmpd="sng" algn="ctr">
+          <a:solidFill>
+            <a:schemeClr val="phClr"/>
+          </a:solidFill>
+          <a:prstDash val="solid"/>
+          <a:miter lim="800000"/>
+        </a:ln>
+        <a:ln w="19050" cap="flat" cmpd="sng" algn="ctr">
+          <a:solidFill>
+            <a:schemeClr val="phClr"/>
+          </a:solidFill>
+          <a:prstDash val="solid"/>
+          <a:miter lim="800000"/>
+        </a:ln>
+      </a:lnStyleLst>
+      <a:effectStyleLst>
+        <a:effectStyle>
+          <a:effectLst/>
+        </a:effectStyle>
+        <a:effectStyle>
+          <a:effectLst/>
+        </a:effectStyle>
+        <a:effectStyle>
+          <a:effectLst>
+            <a:outerShdw blurRad="57150" dist="19050" dir="5400000" algn="ctr" rotWithShape="0">
+              <a:srgbClr val="000000">
+                <a:alpha val="63000"/>
+              </a:srgbClr>
+            </a:outerShdw>
+          </a:effectLst>
+        </a:effectStyle>
+      </a:effectStyleLst>
+      <a:bgFillStyleLst>
+        <a:solidFill>
+          <a:schemeClr val="phClr"/>
+        </a:solidFill>
+        <a:solidFill>
+          <a:schemeClr val="phClr">
+            <a:tint val="95000"/>
+            <a:satMod val="170000"/>
+          </a:schemeClr>
+        </a:solidFill>
+        <a:gradFill rotWithShape="1">
+          <a:gsLst>
+            <a:gs pos="0">
+              <a:schemeClr val="phClr">
+                <a:tint val="93000"/>
+                <a:satMod val="150000"/>
+                <a:shade val="98000"/>
+                <a:lumMod val="102000"/>
+              </a:schemeClr>
+            </a:gs>
+            <a:gs pos="50000">
+              <a:schemeClr val="phClr">
+                <a:tint val="98000"/>
+                <a:satMod val="130000"/>
+                <a:shade val="90000"/>
+                <a:lumMod val="103000"/>
+              </a:schemeClr>
+            </a:gs>
+            <a:gs pos="100000">
+              <a:schemeClr val="phClr">
+                <a:shade val="63000"/>
+                <a:satMod val="120000"/>
+              </a:schemeClr>
+            </a:gs>
+          </a:gsLst>
+          <a:lin ang="5400000" scaled="0"/>
+        </a:gradFill>
+      </a:bgFillStyleLst>
+    </a:fmtScheme>
+  </a:themeElements>
+  <a:objectDefaults/>
+  <a:extraClrSchemeLst/>
+  <a:extLst>
+    <a:ext uri="{05A4C25C-085E-4340-85A3-A5531E510DB2}">
+      <thm15:themeFamily xmlns:thm15="http://schemas.microsoft.com/office/thememl/2012/main" name="Office Theme" id="{62F939B6-93AF-4DB8-9C6B-D6C7DFDC589F}" vid="{4A3C46E8-61CC-4603-A589-7422A47A8E4A}"/>
+    </a:ext>
+  </a:extLst>
+</a:theme>
 </file>
</xml_diff>